<commit_message>
restructuring and adding feed
</commit_message>
<xml_diff>
--- a/Modul152.docx
+++ b/Modul152.docx
@@ -277,6 +277,7 @@
         </w:rPr>
       </w:pPr>
       <w:bookmarkStart w:id="0" w:name="_Toc126939301"/>
+      <w:proofErr w:type="spellStart"/>
       <w:r>
         <w:rPr>
           <w:rStyle w:val="markedcontent"/>
@@ -286,6 +287,7 @@
         <w:t>Inhaltsverzeichnis</w:t>
       </w:r>
       <w:bookmarkEnd w:id="0"/>
+      <w:proofErr w:type="spellEnd"/>
     </w:p>
     <w:p/>
     <w:p>
@@ -2109,6 +2111,7 @@
         </w:rPr>
       </w:pPr>
       <w:bookmarkStart w:id="1" w:name="_Toc126939302"/>
+      <w:proofErr w:type="spellStart"/>
       <w:r>
         <w:rPr>
           <w:rStyle w:val="markedcontent"/>
@@ -2117,6 +2120,7 @@
         <w:t>Zeitplan</w:t>
       </w:r>
       <w:bookmarkEnd w:id="1"/>
+      <w:proofErr w:type="spellEnd"/>
     </w:p>
     <w:p/>
     <w:p>
@@ -2139,10 +2143,12 @@
       <w:r>
         <w:t xml:space="preserve"> - </w:t>
       </w:r>
+      <w:proofErr w:type="spellStart"/>
       <w:r>
         <w:t>Zeitplan</w:t>
       </w:r>
       <w:bookmarkEnd w:id="2"/>
+      <w:proofErr w:type="spellEnd"/>
     </w:p>
     <w:tbl>
       <w:tblPr>
@@ -2588,6 +2594,7 @@
                 <w:lang w:eastAsia="en-GB"/>
               </w:rPr>
             </w:pPr>
+            <w:proofErr w:type="spellStart"/>
             <w:r>
               <w:rPr>
                 <w:rFonts w:eastAsia="Times New Roman" w:cs="Arial"/>
@@ -2598,6 +2605,7 @@
               </w:rPr>
               <w:t>Planen</w:t>
             </w:r>
+            <w:proofErr w:type="spellEnd"/>
           </w:p>
         </w:tc>
         <w:tc>
@@ -2833,8 +2841,19 @@
                 <w:lang w:eastAsia="en-GB"/>
               </w:rPr>
               <w:br/>
+            </w:r>
+            <w:proofErr w:type="spellStart"/>
+            <w:r>
+              <w:rPr>
+                <w:rFonts w:eastAsia="Times New Roman" w:cs="Arial"/>
+                <w:b/>
+                <w:bCs/>
+                <w:color w:val="000000"/>
+                <w:lang w:eastAsia="en-GB"/>
+              </w:rPr>
               <w:t>Schreiben</w:t>
             </w:r>
+            <w:proofErr w:type="spellEnd"/>
           </w:p>
         </w:tc>
         <w:tc>
@@ -3072,8 +3091,19 @@
                 <w:lang w:eastAsia="en-GB"/>
               </w:rPr>
               <w:br/>
+            </w:r>
+            <w:proofErr w:type="spellStart"/>
+            <w:r>
+              <w:rPr>
+                <w:rFonts w:eastAsia="Times New Roman" w:cs="Arial"/>
+                <w:b/>
+                <w:bCs/>
+                <w:color w:val="000000"/>
+                <w:lang w:eastAsia="en-GB"/>
+              </w:rPr>
               <w:t>erstellen</w:t>
             </w:r>
+            <w:proofErr w:type="spellEnd"/>
           </w:p>
         </w:tc>
         <w:tc>
@@ -3309,8 +3339,19 @@
                 <w:lang w:eastAsia="en-GB"/>
               </w:rPr>
               <w:br/>
+            </w:r>
+            <w:proofErr w:type="spellStart"/>
+            <w:r>
+              <w:rPr>
+                <w:rFonts w:eastAsia="Times New Roman" w:cs="Arial"/>
+                <w:b/>
+                <w:bCs/>
+                <w:color w:val="000000"/>
+                <w:lang w:eastAsia="en-GB"/>
+              </w:rPr>
               <w:t>erstellen</w:t>
             </w:r>
+            <w:proofErr w:type="spellEnd"/>
           </w:p>
         </w:tc>
         <w:tc>
@@ -3765,8 +3806,19 @@
                 <w:lang w:eastAsia="en-GB"/>
               </w:rPr>
               <w:br/>
+            </w:r>
+            <w:proofErr w:type="spellStart"/>
+            <w:r>
+              <w:rPr>
+                <w:rFonts w:eastAsia="Times New Roman" w:cs="Arial"/>
+                <w:b/>
+                <w:bCs/>
+                <w:color w:val="000000"/>
+                <w:lang w:eastAsia="en-GB"/>
+              </w:rPr>
               <w:t>erstellen</w:t>
             </w:r>
+            <w:proofErr w:type="spellEnd"/>
           </w:p>
         </w:tc>
         <w:tc>
@@ -3983,6 +4035,7 @@
                 <w:lang w:eastAsia="en-GB"/>
               </w:rPr>
             </w:pPr>
+            <w:proofErr w:type="spellStart"/>
             <w:r>
               <w:rPr>
                 <w:rFonts w:eastAsia="Times New Roman" w:cs="Arial"/>
@@ -3993,6 +4046,7 @@
               </w:rPr>
               <w:t>zusatz</w:t>
             </w:r>
+            <w:proofErr w:type="spellEnd"/>
             <w:r>
               <w:rPr>
                 <w:rFonts w:eastAsia="Times New Roman" w:cs="Arial"/>
@@ -4002,8 +4056,19 @@
                 <w:lang w:eastAsia="en-GB"/>
               </w:rPr>
               <w:br/>
+            </w:r>
+            <w:proofErr w:type="spellStart"/>
+            <w:r>
+              <w:rPr>
+                <w:rFonts w:eastAsia="Times New Roman" w:cs="Arial"/>
+                <w:b/>
+                <w:bCs/>
+                <w:color w:val="000000"/>
+                <w:lang w:eastAsia="en-GB"/>
+              </w:rPr>
               <w:t>funktionen</w:t>
             </w:r>
+            <w:proofErr w:type="spellEnd"/>
           </w:p>
         </w:tc>
         <w:tc>
@@ -4228,6 +4293,7 @@
         </w:rPr>
       </w:pPr>
       <w:bookmarkStart w:id="3" w:name="_Toc126939303"/>
+      <w:proofErr w:type="spellStart"/>
       <w:r>
         <w:rPr>
           <w:rStyle w:val="markedcontent"/>
@@ -4237,6 +4303,7 @@
         <w:t>Arbeitsjournal</w:t>
       </w:r>
       <w:bookmarkEnd w:id="3"/>
+      <w:proofErr w:type="spellEnd"/>
     </w:p>
     <w:p/>
     <w:p>
@@ -4955,6 +5022,7 @@
                 <w:lang w:eastAsia="en-GB"/>
               </w:rPr>
             </w:pPr>
+            <w:proofErr w:type="spellStart"/>
             <w:r>
               <w:rPr>
                 <w:rFonts w:eastAsia="Times New Roman" w:cs="Arial"/>
@@ -4965,6 +5033,7 @@
               </w:rPr>
               <w:t>Planen</w:t>
             </w:r>
+            <w:proofErr w:type="spellEnd"/>
           </w:p>
         </w:tc>
         <w:tc>
@@ -5378,15 +5447,27 @@
                 <w:lang w:eastAsia="en-GB"/>
               </w:rPr>
             </w:pPr>
-            <w:r>
-              <w:rPr>
-                <w:rFonts w:eastAsia="Times New Roman" w:cs="Arial"/>
-                <w:b/>
-                <w:bCs/>
-                <w:color w:val="000000"/>
-                <w:lang w:eastAsia="en-GB"/>
-              </w:rPr>
-              <w:t xml:space="preserve">Docum-entation </w:t>
+            <w:proofErr w:type="spellStart"/>
+            <w:r>
+              <w:rPr>
+                <w:rFonts w:eastAsia="Times New Roman" w:cs="Arial"/>
+                <w:b/>
+                <w:bCs/>
+                <w:color w:val="000000"/>
+                <w:lang w:eastAsia="en-GB"/>
+              </w:rPr>
+              <w:t>Docum-entation</w:t>
+            </w:r>
+            <w:proofErr w:type="spellEnd"/>
+            <w:r>
+              <w:rPr>
+                <w:rFonts w:eastAsia="Times New Roman" w:cs="Arial"/>
+                <w:b/>
+                <w:bCs/>
+                <w:color w:val="000000"/>
+                <w:lang w:eastAsia="en-GB"/>
+              </w:rPr>
+              <w:t xml:space="preserve"> </w:t>
             </w:r>
             <w:r>
               <w:rPr>
@@ -5397,8 +5478,19 @@
                 <w:lang w:eastAsia="en-GB"/>
               </w:rPr>
               <w:br/>
+            </w:r>
+            <w:proofErr w:type="spellStart"/>
+            <w:r>
+              <w:rPr>
+                <w:rFonts w:eastAsia="Times New Roman" w:cs="Arial"/>
+                <w:b/>
+                <w:bCs/>
+                <w:color w:val="000000"/>
+                <w:lang w:eastAsia="en-GB"/>
+              </w:rPr>
               <w:t>Schreiben</w:t>
             </w:r>
+            <w:proofErr w:type="spellEnd"/>
           </w:p>
         </w:tc>
         <w:tc>
@@ -5825,6 +5917,7 @@
                 <w:lang w:eastAsia="en-GB"/>
               </w:rPr>
             </w:pPr>
+            <w:proofErr w:type="spellStart"/>
             <w:r>
               <w:rPr>
                 <w:rFonts w:eastAsia="Times New Roman" w:cs="Arial"/>
@@ -5835,6 +5928,7 @@
               </w:rPr>
               <w:t>Reflektion</w:t>
             </w:r>
+            <w:proofErr w:type="spellEnd"/>
           </w:p>
         </w:tc>
         <w:tc>
@@ -6604,8 +6698,13 @@
       <w:r>
         <w:t xml:space="preserve"> - </w:t>
       </w:r>
+      <w:proofErr w:type="spellStart"/>
       <w:r>
-        <w:t xml:space="preserve">Arbeitsjournal Tag </w:t>
+        <w:t>Arbeitsjournal</w:t>
+      </w:r>
+      <w:proofErr w:type="spellEnd"/>
+      <w:r>
+        <w:t xml:space="preserve"> Tag </w:t>
       </w:r>
       <w:r>
         <w:t>2</w:t>
@@ -7723,6 +7822,7 @@
                 <w:lang w:eastAsia="en-GB"/>
               </w:rPr>
             </w:pPr>
+            <w:proofErr w:type="spellStart"/>
             <w:r>
               <w:rPr>
                 <w:rFonts w:eastAsia="Times New Roman" w:cs="Arial"/>
@@ -7733,6 +7833,7 @@
               </w:rPr>
               <w:t>erstellen</w:t>
             </w:r>
+            <w:proofErr w:type="spellEnd"/>
           </w:p>
         </w:tc>
         <w:tc>
@@ -8489,6 +8590,7 @@
                 <w:lang w:eastAsia="en-GB"/>
               </w:rPr>
             </w:pPr>
+            <w:proofErr w:type="spellStart"/>
             <w:r>
               <w:rPr>
                 <w:rFonts w:eastAsia="Times New Roman" w:cs="Arial"/>
@@ -8499,6 +8601,7 @@
               </w:rPr>
               <w:t>erstellen</w:t>
             </w:r>
+            <w:proofErr w:type="spellEnd"/>
           </w:p>
         </w:tc>
         <w:tc>
@@ -9255,6 +9358,7 @@
                 <w:lang w:eastAsia="en-GB"/>
               </w:rPr>
             </w:pPr>
+            <w:proofErr w:type="spellStart"/>
             <w:r>
               <w:rPr>
                 <w:rFonts w:eastAsia="Times New Roman" w:cs="Arial"/>
@@ -9265,6 +9369,7 @@
               </w:rPr>
               <w:t>erstellen</w:t>
             </w:r>
+            <w:proofErr w:type="spellEnd"/>
           </w:p>
         </w:tc>
         <w:tc>
@@ -9560,6 +9665,7 @@
                 <w:lang w:eastAsia="en-GB"/>
               </w:rPr>
             </w:pPr>
+            <w:proofErr w:type="spellStart"/>
             <w:r>
               <w:rPr>
                 <w:rFonts w:eastAsia="Times New Roman" w:cs="Arial"/>
@@ -9570,6 +9676,7 @@
               </w:rPr>
               <w:t>funktionen</w:t>
             </w:r>
+            <w:proofErr w:type="spellEnd"/>
           </w:p>
         </w:tc>
         <w:tc>
@@ -9866,6 +9973,7 @@
                 <w:lang w:eastAsia="en-GB"/>
               </w:rPr>
             </w:pPr>
+            <w:proofErr w:type="spellStart"/>
             <w:r>
               <w:rPr>
                 <w:rFonts w:eastAsia="Times New Roman" w:cs="Arial"/>
@@ -9876,6 +9984,7 @@
               </w:rPr>
               <w:t>Reflektion</w:t>
             </w:r>
+            <w:proofErr w:type="spellEnd"/>
           </w:p>
         </w:tc>
         <w:tc>
@@ -9908,7 +10017,65 @@
                 <w:color w:val="000000"/>
                 <w:lang w:val="de-DE" w:eastAsia="en-GB"/>
               </w:rPr>
-              <w:t>Die Entwicklung von Pong in Unity war für mich eine Herausforderung, da ich zum ersten Mal C# und Unity verwendet habe. Ich war mit der Syntax und der Struktur des Codes nicht vertraut, aber er hatte ähnliche Komponenten wie Java. Ich musste lernen, wie ich mich in der Unity-Benutzeroberfläche zurechtfinde, die neu war, aber der Unreal Engine 5 ähnelte (mit der ich schon einige Erfahrung habe). Ich musste lernen, wie man Objekte erstellt, wie man Spiellogik erstellt und wie man sie mit der visuellen Schnittstelle verbindet.Anfangs fand ich es schwierig zu visualisieren, wie mein Code mit dem Geschehen auf dem Bildschirm zusammenhängt, weil ich es gewohnt war, den Ablauf meines Codes in Unreal mit den "Blueprints" visuell darzustellen. Ich musste viel recherchieren und experimentieren, um den Code und die Benutzeroberfläche zum Funktionieren zu bringen.Schließlich habe ich die Schwierigkeiten bei der Entwicklung von Pong in Unity überwunden, indem ich Schritt für Schritt vorgegangen bin und aus meinen Fehlern gelernt habe. Ich musste auch lernen, wie man den Code an die visuelle Schnittstelle bindet und wie man Fehler oder Bugs behebt, auf die ich stieß.</w:t>
+              <w:t xml:space="preserve">Die Entwicklung von Pong in Unity war für mich eine Herausforderung, da ich zum ersten Mal C# und Unity verwendet habe. Ich war mit der Syntax und der Struktur des Codes nicht vertraut, aber er hatte ähnliche Komponenten wie Java. Ich musste lernen, wie ich mich in der Unity-Benutzeroberfläche zurechtfinde, die neu war, aber der Unreal Engine 5 ähnelte (mit der ich schon einige Erfahrung habe). Ich musste lernen, wie man Objekte erstellt, wie man Spiellogik erstellt und wie man sie mit der visuellen Schnittstelle </w:t>
+            </w:r>
+            <w:proofErr w:type="spellStart"/>
+            <w:proofErr w:type="gramStart"/>
+            <w:r>
+              <w:rPr>
+                <w:rFonts w:eastAsia="Times New Roman" w:cs="Arial"/>
+                <w:color w:val="000000"/>
+                <w:lang w:val="de-DE" w:eastAsia="en-GB"/>
+              </w:rPr>
+              <w:t>verbindet.Anfangs</w:t>
+            </w:r>
+            <w:proofErr w:type="spellEnd"/>
+            <w:proofErr w:type="gramEnd"/>
+            <w:r>
+              <w:rPr>
+                <w:rFonts w:eastAsia="Times New Roman" w:cs="Arial"/>
+                <w:color w:val="000000"/>
+                <w:lang w:val="de-DE" w:eastAsia="en-GB"/>
+              </w:rPr>
+              <w:t xml:space="preserve"> fand ich es schwierig zu visualisieren, wie mein Code mit dem Geschehen auf dem Bildschirm zusammenhängt, weil ich es gewohnt war, den Ablauf meines Codes in Unreal mit den "</w:t>
+            </w:r>
+            <w:proofErr w:type="spellStart"/>
+            <w:r>
+              <w:rPr>
+                <w:rFonts w:eastAsia="Times New Roman" w:cs="Arial"/>
+                <w:color w:val="000000"/>
+                <w:lang w:val="de-DE" w:eastAsia="en-GB"/>
+              </w:rPr>
+              <w:t>Blueprints</w:t>
+            </w:r>
+            <w:proofErr w:type="spellEnd"/>
+            <w:r>
+              <w:rPr>
+                <w:rFonts w:eastAsia="Times New Roman" w:cs="Arial"/>
+                <w:color w:val="000000"/>
+                <w:lang w:val="de-DE" w:eastAsia="en-GB"/>
+              </w:rPr>
+              <w:t xml:space="preserve">" visuell darzustellen. Ich musste viel recherchieren und experimentieren, um den Code und die Benutzeroberfläche zum Funktionieren zu </w:t>
+            </w:r>
+            <w:proofErr w:type="spellStart"/>
+            <w:proofErr w:type="gramStart"/>
+            <w:r>
+              <w:rPr>
+                <w:rFonts w:eastAsia="Times New Roman" w:cs="Arial"/>
+                <w:color w:val="000000"/>
+                <w:lang w:val="de-DE" w:eastAsia="en-GB"/>
+              </w:rPr>
+              <w:t>bringen.Schließlich</w:t>
+            </w:r>
+            <w:proofErr w:type="spellEnd"/>
+            <w:proofErr w:type="gramEnd"/>
+            <w:r>
+              <w:rPr>
+                <w:rFonts w:eastAsia="Times New Roman" w:cs="Arial"/>
+                <w:color w:val="000000"/>
+                <w:lang w:val="de-DE" w:eastAsia="en-GB"/>
+              </w:rPr>
+              <w:t xml:space="preserve"> habe ich die Schwierigkeiten bei der Entwicklung von Pong in Unity überwunden, indem ich Schritt für Schritt vorgegangen bin und aus meinen Fehlern gelernt habe. Ich musste auch lernen, wie man den Code an die visuelle Schnittstelle bindet und wie man Fehler oder Bugs behebt, auf die ich stieß.</w:t>
             </w:r>
           </w:p>
         </w:tc>
@@ -10150,8 +10317,13 @@
       <w:r>
         <w:t xml:space="preserve"> - </w:t>
       </w:r>
+      <w:proofErr w:type="spellStart"/>
       <w:r>
-        <w:t xml:space="preserve">Arbeitsjournal Tag </w:t>
+        <w:t>Arbeitsjournal</w:t>
+      </w:r>
+      <w:proofErr w:type="spellEnd"/>
+      <w:r>
+        <w:t xml:space="preserve"> Tag </w:t>
       </w:r>
       <w:r>
         <w:t>3</w:t>
@@ -11654,6 +11826,7 @@
                 <w:lang w:eastAsia="en-GB"/>
               </w:rPr>
             </w:pPr>
+            <w:proofErr w:type="spellStart"/>
             <w:r>
               <w:rPr>
                 <w:rFonts w:eastAsia="Times New Roman" w:cs="Arial"/>
@@ -11664,6 +11837,7 @@
               </w:rPr>
               <w:t>erstellen</w:t>
             </w:r>
+            <w:proofErr w:type="spellEnd"/>
           </w:p>
         </w:tc>
         <w:tc>
@@ -11957,6 +12131,7 @@
                 <w:lang w:eastAsia="en-GB"/>
               </w:rPr>
             </w:pPr>
+            <w:proofErr w:type="spellStart"/>
             <w:r>
               <w:rPr>
                 <w:rFonts w:eastAsia="Times New Roman" w:cs="Arial"/>
@@ -11977,6 +12152,7 @@
               </w:rPr>
               <w:t>usatz</w:t>
             </w:r>
+            <w:proofErr w:type="spellEnd"/>
           </w:p>
         </w:tc>
         <w:tc>
@@ -12392,6 +12568,7 @@
                 <w:lang w:eastAsia="en-GB"/>
               </w:rPr>
             </w:pPr>
+            <w:proofErr w:type="spellStart"/>
             <w:r>
               <w:rPr>
                 <w:rFonts w:eastAsia="Times New Roman" w:cs="Arial"/>
@@ -12412,6 +12589,7 @@
               </w:rPr>
               <w:t>unktionen</w:t>
             </w:r>
+            <w:proofErr w:type="spellEnd"/>
           </w:p>
         </w:tc>
         <w:tc>
@@ -12706,6 +12884,7 @@
                 <w:lang w:eastAsia="en-GB"/>
               </w:rPr>
             </w:pPr>
+            <w:proofErr w:type="spellStart"/>
             <w:r>
               <w:rPr>
                 <w:rFonts w:eastAsia="Times New Roman" w:cs="Arial"/>
@@ -12716,6 +12895,7 @@
               </w:rPr>
               <w:t>Reflektion</w:t>
             </w:r>
+            <w:proofErr w:type="spellEnd"/>
           </w:p>
         </w:tc>
         <w:tc>
@@ -13014,8 +13194,42 @@
                 <w:color w:val="000000"/>
                 <w:lang w:eastAsia="en-GB"/>
               </w:rPr>
-              <w:t>was ich gelernt habe</w:t>
-            </w:r>
+              <w:t xml:space="preserve">was ich </w:t>
+            </w:r>
+            <w:proofErr w:type="spellStart"/>
+            <w:r>
+              <w:rPr>
+                <w:rFonts w:eastAsia="Times New Roman" w:cs="Arial"/>
+                <w:b/>
+                <w:bCs/>
+                <w:color w:val="000000"/>
+                <w:lang w:eastAsia="en-GB"/>
+              </w:rPr>
+              <w:t>gelernt</w:t>
+            </w:r>
+            <w:proofErr w:type="spellEnd"/>
+            <w:r>
+              <w:rPr>
+                <w:rFonts w:eastAsia="Times New Roman" w:cs="Arial"/>
+                <w:b/>
+                <w:bCs/>
+                <w:color w:val="000000"/>
+                <w:lang w:eastAsia="en-GB"/>
+              </w:rPr>
+              <w:t xml:space="preserve"> </w:t>
+            </w:r>
+            <w:proofErr w:type="spellStart"/>
+            <w:r>
+              <w:rPr>
+                <w:rFonts w:eastAsia="Times New Roman" w:cs="Arial"/>
+                <w:b/>
+                <w:bCs/>
+                <w:color w:val="000000"/>
+                <w:lang w:eastAsia="en-GB"/>
+              </w:rPr>
+              <w:t>habe</w:t>
+            </w:r>
+            <w:proofErr w:type="spellEnd"/>
           </w:p>
         </w:tc>
         <w:tc>
@@ -13137,8 +13351,13 @@
       <w:r>
         <w:t xml:space="preserve"> - </w:t>
       </w:r>
+      <w:proofErr w:type="spellStart"/>
       <w:r>
-        <w:t xml:space="preserve">Arbeitsjournal Tag </w:t>
+        <w:t>Arbeitsjournal</w:t>
+      </w:r>
+      <w:proofErr w:type="spellEnd"/>
+      <w:r>
+        <w:t xml:space="preserve"> Tag </w:t>
       </w:r>
       <w:r>
         <w:t>4</w:t>
@@ -13779,8 +13998,19 @@
                 <w:bCs/>
                 <w:color w:val="000000"/>
               </w:rPr>
-              <w:t>Documentation Schreiben</w:t>
-            </w:r>
+              <w:t xml:space="preserve">Documentation </w:t>
+            </w:r>
+            <w:proofErr w:type="spellStart"/>
+            <w:r>
+              <w:rPr>
+                <w:rFonts w:ascii="Calibri" w:eastAsia="Times New Roman" w:hAnsi="Calibri" w:cs="Calibri"/>
+                <w:b/>
+                <w:bCs/>
+                <w:color w:val="000000"/>
+              </w:rPr>
+              <w:t>Schreiben</w:t>
+            </w:r>
+            <w:proofErr w:type="spellEnd"/>
           </w:p>
         </w:tc>
         <w:tc>
@@ -14189,8 +14419,19 @@
                 <w:bCs/>
                 <w:color w:val="000000"/>
               </w:rPr>
-              <w:t>C# Classes erstellen</w:t>
-            </w:r>
+              <w:t xml:space="preserve">C# Classes </w:t>
+            </w:r>
+            <w:proofErr w:type="spellStart"/>
+            <w:r>
+              <w:rPr>
+                <w:rFonts w:ascii="Calibri" w:eastAsia="Times New Roman" w:hAnsi="Calibri" w:cs="Calibri"/>
+                <w:b/>
+                <w:bCs/>
+                <w:color w:val="000000"/>
+              </w:rPr>
+              <w:t>erstellen</w:t>
+            </w:r>
+            <w:proofErr w:type="spellEnd"/>
           </w:p>
         </w:tc>
         <w:tc>
@@ -15002,6 +15243,7 @@
                 <w:color w:val="000000"/>
               </w:rPr>
             </w:pPr>
+            <w:proofErr w:type="spellStart"/>
             <w:r>
               <w:rPr>
                 <w:rFonts w:ascii="Calibri" w:eastAsia="Times New Roman" w:hAnsi="Calibri" w:cs="Calibri"/>
@@ -15009,8 +15251,29 @@
                 <w:bCs/>
                 <w:color w:val="000000"/>
               </w:rPr>
-              <w:t>zusatz funktionen</w:t>
-            </w:r>
+              <w:t>zusatz</w:t>
+            </w:r>
+            <w:proofErr w:type="spellEnd"/>
+            <w:r>
+              <w:rPr>
+                <w:rFonts w:ascii="Calibri" w:eastAsia="Times New Roman" w:hAnsi="Calibri" w:cs="Calibri"/>
+                <w:b/>
+                <w:bCs/>
+                <w:color w:val="000000"/>
+              </w:rPr>
+              <w:t xml:space="preserve"> </w:t>
+            </w:r>
+            <w:proofErr w:type="spellStart"/>
+            <w:r>
+              <w:rPr>
+                <w:rFonts w:ascii="Calibri" w:eastAsia="Times New Roman" w:hAnsi="Calibri" w:cs="Calibri"/>
+                <w:b/>
+                <w:bCs/>
+                <w:color w:val="000000"/>
+              </w:rPr>
+              <w:t>funktionen</w:t>
+            </w:r>
+            <w:proofErr w:type="spellEnd"/>
           </w:p>
         </w:tc>
         <w:tc>
@@ -15412,6 +15675,7 @@
                 <w:color w:val="000000"/>
               </w:rPr>
             </w:pPr>
+            <w:proofErr w:type="spellStart"/>
             <w:r>
               <w:rPr>
                 <w:rFonts w:ascii="Calibri" w:eastAsia="Times New Roman" w:hAnsi="Calibri" w:cs="Calibri"/>
@@ -15421,6 +15685,7 @@
               </w:rPr>
               <w:t>Reflektion</w:t>
             </w:r>
+            <w:proofErr w:type="spellEnd"/>
           </w:p>
         </w:tc>
         <w:tc>
@@ -15525,8 +15790,13 @@
       <w:r>
         <w:t xml:space="preserve"> - </w:t>
       </w:r>
+      <w:proofErr w:type="spellStart"/>
       <w:r>
-        <w:t xml:space="preserve">Arbeitsjournal Tag </w:t>
+        <w:t>Arbeitsjournal</w:t>
+      </w:r>
+      <w:proofErr w:type="spellEnd"/>
+      <w:r>
+        <w:t xml:space="preserve"> Tag </w:t>
       </w:r>
       <w:r>
         <w:t>5</w:t>
@@ -16267,6 +16537,7 @@
                 <w:color w:val="000000"/>
               </w:rPr>
             </w:pPr>
+            <w:proofErr w:type="gramStart"/>
             <w:r>
               <w:rPr>
                 <w:rFonts w:ascii="Calibri" w:hAnsi="Calibri" w:cs="Calibri"/>
@@ -16274,8 +16545,20 @@
                 <w:bCs/>
                 <w:color w:val="000000"/>
               </w:rPr>
-              <w:t>Documentation  Schreiben</w:t>
-            </w:r>
+              <w:t xml:space="preserve">Documentation  </w:t>
+            </w:r>
+            <w:proofErr w:type="spellStart"/>
+            <w:r>
+              <w:rPr>
+                <w:rFonts w:ascii="Calibri" w:hAnsi="Calibri" w:cs="Calibri"/>
+                <w:b/>
+                <w:bCs/>
+                <w:color w:val="000000"/>
+              </w:rPr>
+              <w:t>Schreiben</w:t>
+            </w:r>
+            <w:proofErr w:type="spellEnd"/>
+            <w:proofErr w:type="gramEnd"/>
           </w:p>
         </w:tc>
         <w:tc>
@@ -17186,6 +17469,7 @@
                 <w:color w:val="000000"/>
               </w:rPr>
             </w:pPr>
+            <w:proofErr w:type="spellStart"/>
             <w:r>
               <w:rPr>
                 <w:rFonts w:ascii="Calibri" w:hAnsi="Calibri" w:cs="Calibri"/>
@@ -17193,8 +17477,29 @@
                 <w:bCs/>
                 <w:color w:val="000000"/>
               </w:rPr>
-              <w:t>zusatz funktionen</w:t>
-            </w:r>
+              <w:t>zusatz</w:t>
+            </w:r>
+            <w:proofErr w:type="spellEnd"/>
+            <w:r>
+              <w:rPr>
+                <w:rFonts w:ascii="Calibri" w:hAnsi="Calibri" w:cs="Calibri"/>
+                <w:b/>
+                <w:bCs/>
+                <w:color w:val="000000"/>
+              </w:rPr>
+              <w:t xml:space="preserve"> </w:t>
+            </w:r>
+            <w:proofErr w:type="spellStart"/>
+            <w:r>
+              <w:rPr>
+                <w:rFonts w:ascii="Calibri" w:hAnsi="Calibri" w:cs="Calibri"/>
+                <w:b/>
+                <w:bCs/>
+                <w:color w:val="000000"/>
+              </w:rPr>
+              <w:t>funktionen</w:t>
+            </w:r>
+            <w:proofErr w:type="spellEnd"/>
           </w:p>
         </w:tc>
         <w:tc>
@@ -17644,6 +17949,7 @@
                 <w:color w:val="000000"/>
               </w:rPr>
             </w:pPr>
+            <w:proofErr w:type="spellStart"/>
             <w:r>
               <w:rPr>
                 <w:rFonts w:ascii="Calibri" w:hAnsi="Calibri" w:cs="Calibri"/>
@@ -17653,6 +17959,7 @@
               </w:rPr>
               <w:t>Reflektion</w:t>
             </w:r>
+            <w:proofErr w:type="spellEnd"/>
           </w:p>
         </w:tc>
         <w:tc>
@@ -17736,8 +18043,39 @@
                 <w:bCs/>
                 <w:color w:val="000000"/>
               </w:rPr>
-              <w:t>was ich gelernt habe</w:t>
-            </w:r>
+              <w:t xml:space="preserve">was ich </w:t>
+            </w:r>
+            <w:proofErr w:type="spellStart"/>
+            <w:r>
+              <w:rPr>
+                <w:rFonts w:ascii="Calibri" w:hAnsi="Calibri" w:cs="Calibri"/>
+                <w:b/>
+                <w:bCs/>
+                <w:color w:val="000000"/>
+              </w:rPr>
+              <w:t>gelernt</w:t>
+            </w:r>
+            <w:proofErr w:type="spellEnd"/>
+            <w:r>
+              <w:rPr>
+                <w:rFonts w:ascii="Calibri" w:hAnsi="Calibri" w:cs="Calibri"/>
+                <w:b/>
+                <w:bCs/>
+                <w:color w:val="000000"/>
+              </w:rPr>
+              <w:t xml:space="preserve"> </w:t>
+            </w:r>
+            <w:proofErr w:type="spellStart"/>
+            <w:r>
+              <w:rPr>
+                <w:rFonts w:ascii="Calibri" w:hAnsi="Calibri" w:cs="Calibri"/>
+                <w:b/>
+                <w:bCs/>
+                <w:color w:val="000000"/>
+              </w:rPr>
+              <w:t>habe</w:t>
+            </w:r>
+            <w:proofErr w:type="spellEnd"/>
           </w:p>
         </w:tc>
         <w:tc>
@@ -17836,6 +18174,7 @@
         <w:rPr>
           <w:rStyle w:val="markedcontent"/>
           <w:rFonts w:eastAsiaTheme="majorEastAsia" w:cs="Arial"/>
+          <w:noProof/>
           <w:color w:val="2F5496" w:themeColor="accent1" w:themeShade="BF"/>
           <w:sz w:val="32"/>
           <w:szCs w:val="32"/>
@@ -17891,6 +18230,7 @@
         <w:rPr>
           <w:rStyle w:val="markedcontent"/>
           <w:rFonts w:eastAsiaTheme="majorEastAsia" w:cs="Arial"/>
+          <w:noProof/>
           <w:color w:val="2F5496" w:themeColor="accent1" w:themeShade="BF"/>
           <w:sz w:val="32"/>
           <w:szCs w:val="32"/>
@@ -17942,6 +18282,94 @@
           <w:szCs w:val="32"/>
         </w:rPr>
       </w:pPr>
+      <w:r>
+        <w:rPr>
+          <w:rStyle w:val="markedcontent"/>
+          <w:rFonts w:eastAsiaTheme="majorEastAsia" w:cs="Arial"/>
+          <w:color w:val="2F5496" w:themeColor="accent1" w:themeShade="BF"/>
+          <w:sz w:val="32"/>
+          <w:szCs w:val="32"/>
+        </w:rPr>
+        <w:lastRenderedPageBreak/>
+        <w:drawing>
+          <wp:inline distT="0" distB="0" distL="0" distR="0" wp14:anchorId="44826EFB" wp14:editId="5AE87736">
+            <wp:extent cx="5112013" cy="5632739"/>
+            <wp:effectExtent l="0" t="0" r="0" b="6350"/>
+            <wp:docPr id="3" name="Picture 3"/>
+            <wp:cNvGraphicFramePr>
+              <a:graphicFrameLocks xmlns:a="http://schemas.openxmlformats.org/drawingml/2006/main" noChangeAspect="1"/>
+            </wp:cNvGraphicFramePr>
+            <a:graphic xmlns:a="http://schemas.openxmlformats.org/drawingml/2006/main">
+              <a:graphicData uri="http://schemas.openxmlformats.org/drawingml/2006/picture">
+                <pic:pic xmlns:pic="http://schemas.openxmlformats.org/drawingml/2006/picture">
+                  <pic:nvPicPr>
+                    <pic:cNvPr id="1" name=""/>
+                    <pic:cNvPicPr/>
+                  </pic:nvPicPr>
+                  <pic:blipFill>
+                    <a:blip r:embed="rId11"/>
+                    <a:stretch>
+                      <a:fillRect/>
+                    </a:stretch>
+                  </pic:blipFill>
+                  <pic:spPr>
+                    <a:xfrm>
+                      <a:off x="0" y="0"/>
+                      <a:ext cx="5112013" cy="5632739"/>
+                    </a:xfrm>
+                    <a:prstGeom prst="rect">
+                      <a:avLst/>
+                    </a:prstGeom>
+                  </pic:spPr>
+                </pic:pic>
+              </a:graphicData>
+            </a:graphic>
+          </wp:inline>
+        </w:drawing>
+      </w:r>
+    </w:p>
+    <w:p>
+      <w:pPr>
+        <w:rPr>
+          <w:rStyle w:val="markedcontent"/>
+          <w:rFonts w:eastAsiaTheme="majorEastAsia" w:cs="Arial"/>
+          <w:color w:val="2F5496" w:themeColor="accent1" w:themeShade="BF"/>
+          <w:sz w:val="32"/>
+          <w:szCs w:val="32"/>
+        </w:rPr>
+      </w:pPr>
+    </w:p>
+    <w:p>
+      <w:pPr>
+        <w:rPr>
+          <w:rStyle w:val="markedcontent"/>
+          <w:rFonts w:eastAsiaTheme="majorEastAsia" w:cs="Arial"/>
+          <w:color w:val="2F5496" w:themeColor="accent1" w:themeShade="BF"/>
+          <w:sz w:val="32"/>
+          <w:szCs w:val="32"/>
+        </w:rPr>
+      </w:pPr>
+    </w:p>
+    <w:p>
+      <w:pPr>
+        <w:rPr>
+          <w:rStyle w:val="markedcontent"/>
+          <w:rFonts w:eastAsiaTheme="majorEastAsia" w:cs="Arial"/>
+          <w:color w:val="2F5496" w:themeColor="accent1" w:themeShade="BF"/>
+          <w:sz w:val="32"/>
+          <w:szCs w:val="32"/>
+        </w:rPr>
+      </w:pPr>
+      <w:r>
+        <w:rPr>
+          <w:rStyle w:val="markedcontent"/>
+          <w:rFonts w:eastAsiaTheme="majorEastAsia" w:cs="Arial"/>
+          <w:color w:val="2F5496" w:themeColor="accent1" w:themeShade="BF"/>
+          <w:sz w:val="32"/>
+          <w:szCs w:val="32"/>
+        </w:rPr>
+        <w:br w:type="page"/>
+      </w:r>
     </w:p>
     <w:p>
       <w:pPr>
@@ -17965,13 +18393,1647 @@
         <w:t>Style Guide</w:t>
       </w:r>
     </w:p>
+    <w:tbl>
+      <w:tblPr>
+        <w:tblW w:w="8934" w:type="dxa"/>
+        <w:tblInd w:w="118" w:type="dxa"/>
+        <w:tblLook w:val="04A0" w:firstRow="1" w:lastRow="0" w:firstColumn="1" w:lastColumn="0" w:noHBand="0" w:noVBand="1"/>
+      </w:tblPr>
+      <w:tblGrid>
+        <w:gridCol w:w="1583"/>
+        <w:gridCol w:w="2451"/>
+        <w:gridCol w:w="2889"/>
+        <w:gridCol w:w="2011"/>
+      </w:tblGrid>
+      <w:tr>
+        <w:trPr>
+          <w:trHeight w:val="858"/>
+        </w:trPr>
+        <w:tc>
+          <w:tcPr>
+            <w:tcW w:w="1583" w:type="dxa"/>
+            <w:tcBorders>
+              <w:top w:val="single" w:sz="8" w:space="0" w:color="auto"/>
+              <w:left w:val="single" w:sz="8" w:space="0" w:color="auto"/>
+              <w:bottom w:val="single" w:sz="8" w:space="0" w:color="auto"/>
+              <w:right w:val="single" w:sz="8" w:space="0" w:color="auto"/>
+            </w:tcBorders>
+            <w:shd w:val="clear" w:color="auto" w:fill="auto"/>
+            <w:vAlign w:val="center"/>
+            <w:hideMark/>
+          </w:tcPr>
+          <w:p>
+            <w:pPr>
+              <w:spacing w:after="0" w:line="240" w:lineRule="auto"/>
+              <w:rPr>
+                <w:rFonts w:eastAsia="Times New Roman" w:cs="Arial"/>
+                <w:color w:val="2F5496"/>
+                <w:sz w:val="32"/>
+                <w:szCs w:val="32"/>
+                <w:lang w:val="en-US"/>
+              </w:rPr>
+            </w:pPr>
+            <w:proofErr w:type="spellStart"/>
+            <w:r>
+              <w:rPr>
+                <w:rFonts w:eastAsia="Times New Roman" w:cs="Arial"/>
+                <w:color w:val="2F5496"/>
+                <w:sz w:val="32"/>
+                <w:szCs w:val="32"/>
+              </w:rPr>
+              <w:t>Farbe</w:t>
+            </w:r>
+            <w:proofErr w:type="spellEnd"/>
+          </w:p>
+        </w:tc>
+        <w:tc>
+          <w:tcPr>
+            <w:tcW w:w="2451" w:type="dxa"/>
+            <w:tcBorders>
+              <w:top w:val="single" w:sz="8" w:space="0" w:color="auto"/>
+              <w:left w:val="nil"/>
+              <w:bottom w:val="single" w:sz="8" w:space="0" w:color="auto"/>
+              <w:right w:val="single" w:sz="8" w:space="0" w:color="auto"/>
+            </w:tcBorders>
+            <w:shd w:val="clear" w:color="auto" w:fill="auto"/>
+            <w:vAlign w:val="center"/>
+            <w:hideMark/>
+          </w:tcPr>
+          <w:p>
+            <w:pPr>
+              <w:spacing w:after="0" w:line="240" w:lineRule="auto"/>
+              <w:rPr>
+                <w:rFonts w:eastAsia="Times New Roman" w:cs="Arial"/>
+                <w:color w:val="2F5496"/>
+                <w:sz w:val="32"/>
+                <w:szCs w:val="32"/>
+                <w:lang w:val="en-US"/>
+              </w:rPr>
+            </w:pPr>
+            <w:r>
+              <w:rPr>
+                <w:rFonts w:eastAsia="Times New Roman" w:cs="Arial"/>
+                <w:color w:val="2F5496"/>
+                <w:sz w:val="32"/>
+                <w:szCs w:val="32"/>
+              </w:rPr>
+              <w:t>Name</w:t>
+            </w:r>
+          </w:p>
+        </w:tc>
+        <w:tc>
+          <w:tcPr>
+            <w:tcW w:w="2889" w:type="dxa"/>
+            <w:tcBorders>
+              <w:top w:val="single" w:sz="8" w:space="0" w:color="auto"/>
+              <w:left w:val="nil"/>
+              <w:bottom w:val="single" w:sz="8" w:space="0" w:color="auto"/>
+              <w:right w:val="single" w:sz="8" w:space="0" w:color="auto"/>
+            </w:tcBorders>
+            <w:shd w:val="clear" w:color="auto" w:fill="auto"/>
+            <w:vAlign w:val="center"/>
+            <w:hideMark/>
+          </w:tcPr>
+          <w:p>
+            <w:pPr>
+              <w:spacing w:after="0" w:line="240" w:lineRule="auto"/>
+              <w:rPr>
+                <w:rFonts w:eastAsia="Times New Roman" w:cs="Arial"/>
+                <w:color w:val="2F5496"/>
+                <w:sz w:val="32"/>
+                <w:szCs w:val="32"/>
+                <w:lang w:val="en-US"/>
+              </w:rPr>
+            </w:pPr>
+            <w:proofErr w:type="spellStart"/>
+            <w:r>
+              <w:rPr>
+                <w:rFonts w:eastAsia="Times New Roman" w:cs="Arial"/>
+                <w:color w:val="2F5496"/>
+                <w:sz w:val="32"/>
+                <w:szCs w:val="32"/>
+              </w:rPr>
+              <w:t>Hexadezimal</w:t>
+            </w:r>
+            <w:proofErr w:type="spellEnd"/>
+          </w:p>
+        </w:tc>
+        <w:tc>
+          <w:tcPr>
+            <w:tcW w:w="2011" w:type="dxa"/>
+            <w:tcBorders>
+              <w:top w:val="single" w:sz="8" w:space="0" w:color="auto"/>
+              <w:left w:val="nil"/>
+              <w:bottom w:val="single" w:sz="8" w:space="0" w:color="auto"/>
+              <w:right w:val="single" w:sz="8" w:space="0" w:color="auto"/>
+            </w:tcBorders>
+            <w:shd w:val="clear" w:color="auto" w:fill="auto"/>
+            <w:vAlign w:val="center"/>
+            <w:hideMark/>
+          </w:tcPr>
+          <w:p>
+            <w:pPr>
+              <w:spacing w:after="0" w:line="240" w:lineRule="auto"/>
+              <w:rPr>
+                <w:rFonts w:eastAsia="Times New Roman" w:cs="Arial"/>
+                <w:color w:val="2F5496"/>
+                <w:sz w:val="32"/>
+                <w:szCs w:val="32"/>
+                <w:lang w:val="en-US"/>
+              </w:rPr>
+            </w:pPr>
+            <w:r>
+              <w:rPr>
+                <w:rFonts w:eastAsia="Times New Roman" w:cs="Arial"/>
+                <w:color w:val="2F5496"/>
+                <w:sz w:val="32"/>
+                <w:szCs w:val="32"/>
+              </w:rPr>
+              <w:t>RGB</w:t>
+            </w:r>
+          </w:p>
+        </w:tc>
+      </w:tr>
+      <w:tr>
+        <w:trPr>
+          <w:trHeight w:val="434"/>
+        </w:trPr>
+        <w:tc>
+          <w:tcPr>
+            <w:tcW w:w="1583" w:type="dxa"/>
+            <w:tcBorders>
+              <w:top w:val="nil"/>
+              <w:left w:val="single" w:sz="8" w:space="0" w:color="auto"/>
+              <w:bottom w:val="single" w:sz="8" w:space="0" w:color="auto"/>
+              <w:right w:val="single" w:sz="8" w:space="0" w:color="auto"/>
+            </w:tcBorders>
+            <w:shd w:val="clear" w:color="000000" w:fill="FFFFFF"/>
+            <w:vAlign w:val="center"/>
+            <w:hideMark/>
+          </w:tcPr>
+          <w:p>
+            <w:pPr>
+              <w:spacing w:after="0" w:line="240" w:lineRule="auto"/>
+              <w:rPr>
+                <w:rFonts w:eastAsia="Times New Roman" w:cs="Arial"/>
+                <w:color w:val="2F5496"/>
+                <w:sz w:val="32"/>
+                <w:szCs w:val="32"/>
+                <w:lang w:val="en-US"/>
+              </w:rPr>
+            </w:pPr>
+            <w:r>
+              <w:rPr>
+                <w:rFonts w:eastAsia="Times New Roman" w:cs="Arial"/>
+                <w:color w:val="2F5496"/>
+                <w:sz w:val="32"/>
+                <w:szCs w:val="32"/>
+              </w:rPr>
+              <w:t> </w:t>
+            </w:r>
+          </w:p>
+        </w:tc>
+        <w:tc>
+          <w:tcPr>
+            <w:tcW w:w="2451" w:type="dxa"/>
+            <w:tcBorders>
+              <w:top w:val="nil"/>
+              <w:left w:val="nil"/>
+              <w:bottom w:val="single" w:sz="8" w:space="0" w:color="auto"/>
+              <w:right w:val="single" w:sz="8" w:space="0" w:color="auto"/>
+            </w:tcBorders>
+            <w:shd w:val="clear" w:color="auto" w:fill="auto"/>
+            <w:vAlign w:val="center"/>
+            <w:hideMark/>
+          </w:tcPr>
+          <w:p>
+            <w:pPr>
+              <w:spacing w:after="0" w:line="240" w:lineRule="auto"/>
+              <w:rPr>
+                <w:rFonts w:eastAsia="Times New Roman" w:cs="Arial"/>
+                <w:color w:val="000000"/>
+                <w:lang w:val="en-US"/>
+              </w:rPr>
+            </w:pPr>
+            <w:r>
+              <w:rPr>
+                <w:rFonts w:eastAsia="Times New Roman" w:cs="Arial"/>
+                <w:color w:val="000000"/>
+              </w:rPr>
+              <w:t>white</w:t>
+            </w:r>
+          </w:p>
+        </w:tc>
+        <w:tc>
+          <w:tcPr>
+            <w:tcW w:w="2889" w:type="dxa"/>
+            <w:tcBorders>
+              <w:top w:val="nil"/>
+              <w:left w:val="nil"/>
+              <w:bottom w:val="single" w:sz="8" w:space="0" w:color="auto"/>
+              <w:right w:val="single" w:sz="8" w:space="0" w:color="auto"/>
+            </w:tcBorders>
+            <w:shd w:val="clear" w:color="auto" w:fill="auto"/>
+            <w:vAlign w:val="center"/>
+            <w:hideMark/>
+          </w:tcPr>
+          <w:p>
+            <w:pPr>
+              <w:spacing w:after="0" w:line="240" w:lineRule="auto"/>
+              <w:rPr>
+                <w:rFonts w:eastAsia="Times New Roman" w:cs="Arial"/>
+                <w:color w:val="000000"/>
+                <w:lang w:val="en-US"/>
+              </w:rPr>
+            </w:pPr>
+            <w:r>
+              <w:rPr>
+                <w:rFonts w:eastAsia="Times New Roman" w:cs="Arial"/>
+                <w:color w:val="000000"/>
+              </w:rPr>
+              <w:t xml:space="preserve"> #ffffff</w:t>
+            </w:r>
+          </w:p>
+        </w:tc>
+        <w:tc>
+          <w:tcPr>
+            <w:tcW w:w="2011" w:type="dxa"/>
+            <w:tcBorders>
+              <w:top w:val="nil"/>
+              <w:left w:val="nil"/>
+              <w:bottom w:val="single" w:sz="8" w:space="0" w:color="auto"/>
+              <w:right w:val="single" w:sz="8" w:space="0" w:color="auto"/>
+            </w:tcBorders>
+            <w:shd w:val="clear" w:color="auto" w:fill="auto"/>
+            <w:vAlign w:val="center"/>
+            <w:hideMark/>
+          </w:tcPr>
+          <w:p>
+            <w:pPr>
+              <w:spacing w:after="0" w:line="240" w:lineRule="auto"/>
+              <w:rPr>
+                <w:rFonts w:eastAsia="Times New Roman" w:cs="Arial"/>
+                <w:color w:val="000000"/>
+                <w:lang w:val="en-US"/>
+              </w:rPr>
+            </w:pPr>
+            <w:r>
+              <w:rPr>
+                <w:rFonts w:eastAsia="Times New Roman" w:cs="Arial"/>
+                <w:color w:val="000000"/>
+              </w:rPr>
+              <w:t>255 255 255</w:t>
+            </w:r>
+          </w:p>
+        </w:tc>
+      </w:tr>
+      <w:tr>
+        <w:trPr>
+          <w:trHeight w:val="434"/>
+        </w:trPr>
+        <w:tc>
+          <w:tcPr>
+            <w:tcW w:w="1583" w:type="dxa"/>
+            <w:tcBorders>
+              <w:top w:val="nil"/>
+              <w:left w:val="single" w:sz="8" w:space="0" w:color="auto"/>
+              <w:bottom w:val="single" w:sz="8" w:space="0" w:color="auto"/>
+              <w:right w:val="single" w:sz="8" w:space="0" w:color="auto"/>
+            </w:tcBorders>
+            <w:shd w:val="clear" w:color="000000" w:fill="E5E7EB"/>
+            <w:vAlign w:val="center"/>
+            <w:hideMark/>
+          </w:tcPr>
+          <w:p>
+            <w:pPr>
+              <w:spacing w:after="0" w:line="240" w:lineRule="auto"/>
+              <w:rPr>
+                <w:rFonts w:eastAsia="Times New Roman" w:cs="Arial"/>
+                <w:color w:val="2F5496"/>
+                <w:sz w:val="32"/>
+                <w:szCs w:val="32"/>
+                <w:lang w:val="en-US"/>
+              </w:rPr>
+            </w:pPr>
+            <w:r>
+              <w:rPr>
+                <w:rFonts w:eastAsia="Times New Roman" w:cs="Arial"/>
+                <w:color w:val="2F5496"/>
+                <w:sz w:val="32"/>
+                <w:szCs w:val="32"/>
+              </w:rPr>
+              <w:t> </w:t>
+            </w:r>
+          </w:p>
+        </w:tc>
+        <w:tc>
+          <w:tcPr>
+            <w:tcW w:w="2451" w:type="dxa"/>
+            <w:tcBorders>
+              <w:top w:val="nil"/>
+              <w:left w:val="nil"/>
+              <w:bottom w:val="single" w:sz="8" w:space="0" w:color="auto"/>
+              <w:right w:val="single" w:sz="8" w:space="0" w:color="auto"/>
+            </w:tcBorders>
+            <w:shd w:val="clear" w:color="auto" w:fill="auto"/>
+            <w:vAlign w:val="center"/>
+            <w:hideMark/>
+          </w:tcPr>
+          <w:p>
+            <w:pPr>
+              <w:spacing w:after="0" w:line="240" w:lineRule="auto"/>
+              <w:rPr>
+                <w:rFonts w:eastAsia="Times New Roman" w:cs="Arial"/>
+                <w:color w:val="000000"/>
+                <w:lang w:val="en-US"/>
+              </w:rPr>
+            </w:pPr>
+            <w:r>
+              <w:rPr>
+                <w:rFonts w:eastAsia="Times New Roman" w:cs="Arial"/>
+                <w:color w:val="000000"/>
+              </w:rPr>
+              <w:t>Solitude</w:t>
+            </w:r>
+          </w:p>
+        </w:tc>
+        <w:tc>
+          <w:tcPr>
+            <w:tcW w:w="2889" w:type="dxa"/>
+            <w:tcBorders>
+              <w:top w:val="nil"/>
+              <w:left w:val="nil"/>
+              <w:bottom w:val="single" w:sz="8" w:space="0" w:color="auto"/>
+              <w:right w:val="single" w:sz="8" w:space="0" w:color="auto"/>
+            </w:tcBorders>
+            <w:shd w:val="clear" w:color="auto" w:fill="auto"/>
+            <w:vAlign w:val="center"/>
+            <w:hideMark/>
+          </w:tcPr>
+          <w:p>
+            <w:pPr>
+              <w:spacing w:after="0" w:line="240" w:lineRule="auto"/>
+              <w:rPr>
+                <w:rFonts w:eastAsia="Times New Roman" w:cs="Arial"/>
+                <w:color w:val="000000"/>
+                <w:lang w:val="en-US"/>
+              </w:rPr>
+            </w:pPr>
+            <w:r>
+              <w:rPr>
+                <w:rFonts w:eastAsia="Times New Roman" w:cs="Arial"/>
+                <w:color w:val="000000"/>
+              </w:rPr>
+              <w:t>#E5E7EB</w:t>
+            </w:r>
+          </w:p>
+        </w:tc>
+        <w:tc>
+          <w:tcPr>
+            <w:tcW w:w="2011" w:type="dxa"/>
+            <w:tcBorders>
+              <w:top w:val="nil"/>
+              <w:left w:val="nil"/>
+              <w:bottom w:val="single" w:sz="8" w:space="0" w:color="auto"/>
+              <w:right w:val="single" w:sz="8" w:space="0" w:color="auto"/>
+            </w:tcBorders>
+            <w:shd w:val="clear" w:color="auto" w:fill="auto"/>
+            <w:vAlign w:val="center"/>
+            <w:hideMark/>
+          </w:tcPr>
+          <w:p>
+            <w:pPr>
+              <w:spacing w:after="0" w:line="240" w:lineRule="auto"/>
+              <w:rPr>
+                <w:rFonts w:eastAsia="Times New Roman" w:cs="Arial"/>
+                <w:color w:val="000000"/>
+                <w:lang w:val="en-US"/>
+              </w:rPr>
+            </w:pPr>
+            <w:r>
+              <w:rPr>
+                <w:rFonts w:eastAsia="Times New Roman" w:cs="Arial"/>
+                <w:color w:val="000000"/>
+              </w:rPr>
+              <w:t>229 231 235</w:t>
+            </w:r>
+          </w:p>
+        </w:tc>
+      </w:tr>
+      <w:tr>
+        <w:trPr>
+          <w:trHeight w:val="603"/>
+        </w:trPr>
+        <w:tc>
+          <w:tcPr>
+            <w:tcW w:w="1583" w:type="dxa"/>
+            <w:tcBorders>
+              <w:top w:val="nil"/>
+              <w:left w:val="single" w:sz="8" w:space="0" w:color="auto"/>
+              <w:bottom w:val="single" w:sz="8" w:space="0" w:color="auto"/>
+              <w:right w:val="single" w:sz="8" w:space="0" w:color="auto"/>
+            </w:tcBorders>
+            <w:shd w:val="clear" w:color="000000" w:fill="D1D5DB"/>
+            <w:vAlign w:val="center"/>
+            <w:hideMark/>
+          </w:tcPr>
+          <w:p>
+            <w:pPr>
+              <w:spacing w:after="0" w:line="240" w:lineRule="auto"/>
+              <w:rPr>
+                <w:rFonts w:eastAsia="Times New Roman" w:cs="Arial"/>
+                <w:color w:val="2F5496"/>
+                <w:sz w:val="32"/>
+                <w:szCs w:val="32"/>
+                <w:lang w:val="en-US"/>
+              </w:rPr>
+            </w:pPr>
+            <w:r>
+              <w:rPr>
+                <w:rFonts w:eastAsia="Times New Roman" w:cs="Arial"/>
+                <w:color w:val="2F5496"/>
+                <w:sz w:val="32"/>
+                <w:szCs w:val="32"/>
+              </w:rPr>
+              <w:t> </w:t>
+            </w:r>
+          </w:p>
+        </w:tc>
+        <w:tc>
+          <w:tcPr>
+            <w:tcW w:w="2451" w:type="dxa"/>
+            <w:tcBorders>
+              <w:top w:val="nil"/>
+              <w:left w:val="nil"/>
+              <w:bottom w:val="single" w:sz="8" w:space="0" w:color="auto"/>
+              <w:right w:val="single" w:sz="8" w:space="0" w:color="auto"/>
+            </w:tcBorders>
+            <w:shd w:val="clear" w:color="auto" w:fill="auto"/>
+            <w:vAlign w:val="center"/>
+            <w:hideMark/>
+          </w:tcPr>
+          <w:p>
+            <w:pPr>
+              <w:spacing w:after="0" w:line="240" w:lineRule="auto"/>
+              <w:rPr>
+                <w:rFonts w:eastAsia="Times New Roman" w:cs="Arial"/>
+                <w:color w:val="000000"/>
+                <w:lang w:val="en-US"/>
+              </w:rPr>
+            </w:pPr>
+            <w:r>
+              <w:rPr>
+                <w:rFonts w:eastAsia="Times New Roman" w:cs="Arial"/>
+                <w:color w:val="000000"/>
+              </w:rPr>
+              <w:t>Gainsboro</w:t>
+            </w:r>
+          </w:p>
+        </w:tc>
+        <w:tc>
+          <w:tcPr>
+            <w:tcW w:w="2889" w:type="dxa"/>
+            <w:tcBorders>
+              <w:top w:val="nil"/>
+              <w:left w:val="nil"/>
+              <w:bottom w:val="single" w:sz="8" w:space="0" w:color="auto"/>
+              <w:right w:val="single" w:sz="8" w:space="0" w:color="auto"/>
+            </w:tcBorders>
+            <w:shd w:val="clear" w:color="auto" w:fill="auto"/>
+            <w:vAlign w:val="center"/>
+            <w:hideMark/>
+          </w:tcPr>
+          <w:p>
+            <w:pPr>
+              <w:spacing w:after="0" w:line="240" w:lineRule="auto"/>
+              <w:rPr>
+                <w:rFonts w:eastAsia="Times New Roman" w:cs="Arial"/>
+                <w:color w:val="000000"/>
+                <w:lang w:val="en-US"/>
+              </w:rPr>
+            </w:pPr>
+            <w:r>
+              <w:rPr>
+                <w:rFonts w:eastAsia="Times New Roman" w:cs="Arial"/>
+                <w:color w:val="000000"/>
+              </w:rPr>
+              <w:t>#D1D5DB</w:t>
+            </w:r>
+          </w:p>
+        </w:tc>
+        <w:tc>
+          <w:tcPr>
+            <w:tcW w:w="2011" w:type="dxa"/>
+            <w:tcBorders>
+              <w:top w:val="nil"/>
+              <w:left w:val="nil"/>
+              <w:bottom w:val="single" w:sz="8" w:space="0" w:color="auto"/>
+              <w:right w:val="single" w:sz="8" w:space="0" w:color="auto"/>
+            </w:tcBorders>
+            <w:shd w:val="clear" w:color="auto" w:fill="auto"/>
+            <w:vAlign w:val="center"/>
+            <w:hideMark/>
+          </w:tcPr>
+          <w:p>
+            <w:pPr>
+              <w:spacing w:after="0" w:line="240" w:lineRule="auto"/>
+              <w:rPr>
+                <w:rFonts w:eastAsia="Times New Roman" w:cs="Arial"/>
+                <w:color w:val="000000"/>
+                <w:lang w:val="en-US"/>
+              </w:rPr>
+            </w:pPr>
+            <w:r>
+              <w:rPr>
+                <w:rFonts w:eastAsia="Times New Roman" w:cs="Arial"/>
+                <w:color w:val="000000"/>
+              </w:rPr>
+              <w:t>209 213 219</w:t>
+            </w:r>
+          </w:p>
+        </w:tc>
+      </w:tr>
+      <w:tr>
+        <w:trPr>
+          <w:trHeight w:val="603"/>
+        </w:trPr>
+        <w:tc>
+          <w:tcPr>
+            <w:tcW w:w="1583" w:type="dxa"/>
+            <w:tcBorders>
+              <w:top w:val="nil"/>
+              <w:left w:val="single" w:sz="8" w:space="0" w:color="auto"/>
+              <w:bottom w:val="single" w:sz="8" w:space="0" w:color="auto"/>
+              <w:right w:val="single" w:sz="8" w:space="0" w:color="auto"/>
+            </w:tcBorders>
+            <w:shd w:val="clear" w:color="000000" w:fill="3B82F6"/>
+            <w:vAlign w:val="center"/>
+            <w:hideMark/>
+          </w:tcPr>
+          <w:p>
+            <w:pPr>
+              <w:spacing w:after="0" w:line="240" w:lineRule="auto"/>
+              <w:rPr>
+                <w:rFonts w:eastAsia="Times New Roman" w:cs="Arial"/>
+                <w:color w:val="2F5496"/>
+                <w:sz w:val="32"/>
+                <w:szCs w:val="32"/>
+                <w:lang w:val="en-US"/>
+              </w:rPr>
+            </w:pPr>
+            <w:r>
+              <w:rPr>
+                <w:rFonts w:eastAsia="Times New Roman" w:cs="Arial"/>
+                <w:color w:val="2F5496"/>
+                <w:sz w:val="32"/>
+                <w:szCs w:val="32"/>
+                <w:lang w:val="en-US"/>
+              </w:rPr>
+              <w:t> </w:t>
+            </w:r>
+          </w:p>
+        </w:tc>
+        <w:tc>
+          <w:tcPr>
+            <w:tcW w:w="2451" w:type="dxa"/>
+            <w:tcBorders>
+              <w:top w:val="nil"/>
+              <w:left w:val="nil"/>
+              <w:bottom w:val="single" w:sz="8" w:space="0" w:color="auto"/>
+              <w:right w:val="single" w:sz="8" w:space="0" w:color="auto"/>
+            </w:tcBorders>
+            <w:shd w:val="clear" w:color="auto" w:fill="auto"/>
+            <w:vAlign w:val="center"/>
+            <w:hideMark/>
+          </w:tcPr>
+          <w:p>
+            <w:pPr>
+              <w:spacing w:after="0" w:line="240" w:lineRule="auto"/>
+              <w:rPr>
+                <w:rFonts w:eastAsia="Times New Roman" w:cs="Arial"/>
+                <w:color w:val="000000"/>
+                <w:lang w:val="en-US"/>
+              </w:rPr>
+            </w:pPr>
+            <w:r>
+              <w:rPr>
+                <w:rFonts w:eastAsia="Times New Roman" w:cs="Arial"/>
+                <w:color w:val="000000"/>
+              </w:rPr>
+              <w:t>Cornflower Blue</w:t>
+            </w:r>
+          </w:p>
+        </w:tc>
+        <w:tc>
+          <w:tcPr>
+            <w:tcW w:w="2889" w:type="dxa"/>
+            <w:tcBorders>
+              <w:top w:val="nil"/>
+              <w:left w:val="nil"/>
+              <w:bottom w:val="single" w:sz="8" w:space="0" w:color="auto"/>
+              <w:right w:val="single" w:sz="8" w:space="0" w:color="auto"/>
+            </w:tcBorders>
+            <w:shd w:val="clear" w:color="auto" w:fill="auto"/>
+            <w:vAlign w:val="center"/>
+            <w:hideMark/>
+          </w:tcPr>
+          <w:p>
+            <w:pPr>
+              <w:spacing w:after="0" w:line="240" w:lineRule="auto"/>
+              <w:rPr>
+                <w:rFonts w:eastAsia="Times New Roman" w:cs="Arial"/>
+                <w:color w:val="000000"/>
+                <w:lang w:val="en-US"/>
+              </w:rPr>
+            </w:pPr>
+            <w:r>
+              <w:rPr>
+                <w:rFonts w:eastAsia="Times New Roman" w:cs="Arial"/>
+                <w:color w:val="000000"/>
+              </w:rPr>
+              <w:t>#3B82F6</w:t>
+            </w:r>
+          </w:p>
+        </w:tc>
+        <w:tc>
+          <w:tcPr>
+            <w:tcW w:w="2011" w:type="dxa"/>
+            <w:tcBorders>
+              <w:top w:val="nil"/>
+              <w:left w:val="nil"/>
+              <w:bottom w:val="single" w:sz="8" w:space="0" w:color="auto"/>
+              <w:right w:val="single" w:sz="8" w:space="0" w:color="auto"/>
+            </w:tcBorders>
+            <w:shd w:val="clear" w:color="auto" w:fill="auto"/>
+            <w:vAlign w:val="center"/>
+            <w:hideMark/>
+          </w:tcPr>
+          <w:p>
+            <w:pPr>
+              <w:spacing w:after="0" w:line="240" w:lineRule="auto"/>
+              <w:rPr>
+                <w:rFonts w:eastAsia="Times New Roman" w:cs="Arial"/>
+                <w:color w:val="000000"/>
+                <w:lang w:val="en-US"/>
+              </w:rPr>
+            </w:pPr>
+            <w:r>
+              <w:rPr>
+                <w:rFonts w:eastAsia="Times New Roman" w:cs="Arial"/>
+                <w:color w:val="000000"/>
+              </w:rPr>
+              <w:t>59 130 246</w:t>
+            </w:r>
+          </w:p>
+        </w:tc>
+      </w:tr>
+      <w:tr>
+        <w:trPr>
+          <w:trHeight w:val="434"/>
+        </w:trPr>
+        <w:tc>
+          <w:tcPr>
+            <w:tcW w:w="1583" w:type="dxa"/>
+            <w:tcBorders>
+              <w:top w:val="nil"/>
+              <w:left w:val="single" w:sz="8" w:space="0" w:color="auto"/>
+              <w:bottom w:val="single" w:sz="8" w:space="0" w:color="auto"/>
+              <w:right w:val="single" w:sz="8" w:space="0" w:color="auto"/>
+            </w:tcBorders>
+            <w:shd w:val="clear" w:color="000000" w:fill="EF4444"/>
+            <w:vAlign w:val="center"/>
+            <w:hideMark/>
+          </w:tcPr>
+          <w:p>
+            <w:pPr>
+              <w:spacing w:after="0" w:line="240" w:lineRule="auto"/>
+              <w:rPr>
+                <w:rFonts w:eastAsia="Times New Roman" w:cs="Arial"/>
+                <w:color w:val="2F5496"/>
+                <w:sz w:val="32"/>
+                <w:szCs w:val="32"/>
+                <w:lang w:val="en-US"/>
+              </w:rPr>
+            </w:pPr>
+            <w:r>
+              <w:rPr>
+                <w:rFonts w:eastAsia="Times New Roman" w:cs="Arial"/>
+                <w:color w:val="2F5496"/>
+                <w:sz w:val="32"/>
+                <w:szCs w:val="32"/>
+              </w:rPr>
+              <w:t> </w:t>
+            </w:r>
+          </w:p>
+        </w:tc>
+        <w:tc>
+          <w:tcPr>
+            <w:tcW w:w="2451" w:type="dxa"/>
+            <w:tcBorders>
+              <w:top w:val="nil"/>
+              <w:left w:val="nil"/>
+              <w:bottom w:val="single" w:sz="8" w:space="0" w:color="auto"/>
+              <w:right w:val="single" w:sz="8" w:space="0" w:color="auto"/>
+            </w:tcBorders>
+            <w:shd w:val="clear" w:color="auto" w:fill="auto"/>
+            <w:vAlign w:val="center"/>
+            <w:hideMark/>
+          </w:tcPr>
+          <w:p>
+            <w:pPr>
+              <w:spacing w:after="0" w:line="240" w:lineRule="auto"/>
+              <w:rPr>
+                <w:rFonts w:eastAsia="Times New Roman" w:cs="Arial"/>
+                <w:color w:val="000000"/>
+                <w:lang w:val="en-US"/>
+              </w:rPr>
+            </w:pPr>
+            <w:r>
+              <w:rPr>
+                <w:rFonts w:eastAsia="Times New Roman" w:cs="Arial"/>
+                <w:color w:val="000000"/>
+              </w:rPr>
+              <w:t>Cinnabar</w:t>
+            </w:r>
+          </w:p>
+        </w:tc>
+        <w:tc>
+          <w:tcPr>
+            <w:tcW w:w="2889" w:type="dxa"/>
+            <w:tcBorders>
+              <w:top w:val="nil"/>
+              <w:left w:val="nil"/>
+              <w:bottom w:val="single" w:sz="8" w:space="0" w:color="auto"/>
+              <w:right w:val="single" w:sz="8" w:space="0" w:color="auto"/>
+            </w:tcBorders>
+            <w:shd w:val="clear" w:color="auto" w:fill="auto"/>
+            <w:vAlign w:val="center"/>
+            <w:hideMark/>
+          </w:tcPr>
+          <w:p>
+            <w:pPr>
+              <w:spacing w:after="0" w:line="240" w:lineRule="auto"/>
+              <w:rPr>
+                <w:rFonts w:eastAsia="Times New Roman" w:cs="Arial"/>
+                <w:color w:val="000000"/>
+                <w:lang w:val="en-US"/>
+              </w:rPr>
+            </w:pPr>
+            <w:r>
+              <w:rPr>
+                <w:rFonts w:eastAsia="Times New Roman" w:cs="Arial"/>
+                <w:color w:val="000000"/>
+              </w:rPr>
+              <w:t>#EF4444</w:t>
+            </w:r>
+          </w:p>
+        </w:tc>
+        <w:tc>
+          <w:tcPr>
+            <w:tcW w:w="2011" w:type="dxa"/>
+            <w:tcBorders>
+              <w:top w:val="nil"/>
+              <w:left w:val="nil"/>
+              <w:bottom w:val="single" w:sz="8" w:space="0" w:color="auto"/>
+              <w:right w:val="single" w:sz="8" w:space="0" w:color="auto"/>
+            </w:tcBorders>
+            <w:shd w:val="clear" w:color="auto" w:fill="auto"/>
+            <w:vAlign w:val="center"/>
+            <w:hideMark/>
+          </w:tcPr>
+          <w:p>
+            <w:pPr>
+              <w:spacing w:after="0" w:line="240" w:lineRule="auto"/>
+              <w:rPr>
+                <w:rFonts w:eastAsia="Times New Roman" w:cs="Arial"/>
+                <w:color w:val="000000"/>
+                <w:lang w:val="en-US"/>
+              </w:rPr>
+            </w:pPr>
+            <w:r>
+              <w:rPr>
+                <w:rFonts w:eastAsia="Times New Roman" w:cs="Arial"/>
+                <w:color w:val="000000"/>
+              </w:rPr>
+              <w:t>239 68 68</w:t>
+            </w:r>
+          </w:p>
+        </w:tc>
+      </w:tr>
+      <w:tr>
+        <w:trPr>
+          <w:trHeight w:val="603"/>
+        </w:trPr>
+        <w:tc>
+          <w:tcPr>
+            <w:tcW w:w="1583" w:type="dxa"/>
+            <w:tcBorders>
+              <w:top w:val="nil"/>
+              <w:left w:val="single" w:sz="8" w:space="0" w:color="auto"/>
+              <w:bottom w:val="single" w:sz="8" w:space="0" w:color="auto"/>
+              <w:right w:val="single" w:sz="8" w:space="0" w:color="auto"/>
+            </w:tcBorders>
+            <w:shd w:val="clear" w:color="000000" w:fill="4B5563"/>
+            <w:vAlign w:val="center"/>
+            <w:hideMark/>
+          </w:tcPr>
+          <w:p>
+            <w:pPr>
+              <w:spacing w:after="0" w:line="240" w:lineRule="auto"/>
+              <w:rPr>
+                <w:rFonts w:eastAsia="Times New Roman" w:cs="Arial"/>
+                <w:color w:val="2F5496"/>
+                <w:sz w:val="32"/>
+                <w:szCs w:val="32"/>
+                <w:lang w:val="en-US"/>
+              </w:rPr>
+            </w:pPr>
+            <w:r>
+              <w:rPr>
+                <w:rFonts w:eastAsia="Times New Roman" w:cs="Arial"/>
+                <w:color w:val="2F5496"/>
+                <w:sz w:val="32"/>
+                <w:szCs w:val="32"/>
+              </w:rPr>
+              <w:t> </w:t>
+            </w:r>
+          </w:p>
+        </w:tc>
+        <w:tc>
+          <w:tcPr>
+            <w:tcW w:w="2451" w:type="dxa"/>
+            <w:tcBorders>
+              <w:top w:val="nil"/>
+              <w:left w:val="nil"/>
+              <w:bottom w:val="single" w:sz="8" w:space="0" w:color="auto"/>
+              <w:right w:val="single" w:sz="8" w:space="0" w:color="auto"/>
+            </w:tcBorders>
+            <w:shd w:val="clear" w:color="auto" w:fill="auto"/>
+            <w:vAlign w:val="center"/>
+            <w:hideMark/>
+          </w:tcPr>
+          <w:p>
+            <w:pPr>
+              <w:spacing w:after="0" w:line="240" w:lineRule="auto"/>
+              <w:rPr>
+                <w:rFonts w:eastAsia="Times New Roman" w:cs="Arial"/>
+                <w:color w:val="000000"/>
+                <w:lang w:val="en-US"/>
+              </w:rPr>
+            </w:pPr>
+            <w:r>
+              <w:rPr>
+                <w:rFonts w:eastAsia="Times New Roman" w:cs="Arial"/>
+                <w:color w:val="000000"/>
+              </w:rPr>
+              <w:t>Slate Gray</w:t>
+            </w:r>
+          </w:p>
+        </w:tc>
+        <w:tc>
+          <w:tcPr>
+            <w:tcW w:w="2889" w:type="dxa"/>
+            <w:tcBorders>
+              <w:top w:val="nil"/>
+              <w:left w:val="nil"/>
+              <w:bottom w:val="single" w:sz="8" w:space="0" w:color="auto"/>
+              <w:right w:val="single" w:sz="8" w:space="0" w:color="auto"/>
+            </w:tcBorders>
+            <w:shd w:val="clear" w:color="auto" w:fill="auto"/>
+            <w:vAlign w:val="center"/>
+            <w:hideMark/>
+          </w:tcPr>
+          <w:p>
+            <w:pPr>
+              <w:spacing w:after="0" w:line="240" w:lineRule="auto"/>
+              <w:rPr>
+                <w:rFonts w:eastAsia="Times New Roman" w:cs="Arial"/>
+                <w:color w:val="000000"/>
+                <w:lang w:val="en-US"/>
+              </w:rPr>
+            </w:pPr>
+            <w:r>
+              <w:rPr>
+                <w:rFonts w:eastAsia="Times New Roman" w:cs="Arial"/>
+                <w:color w:val="000000"/>
+              </w:rPr>
+              <w:t>#4B5563</w:t>
+            </w:r>
+          </w:p>
+        </w:tc>
+        <w:tc>
+          <w:tcPr>
+            <w:tcW w:w="2011" w:type="dxa"/>
+            <w:tcBorders>
+              <w:top w:val="nil"/>
+              <w:left w:val="nil"/>
+              <w:bottom w:val="single" w:sz="8" w:space="0" w:color="auto"/>
+              <w:right w:val="single" w:sz="8" w:space="0" w:color="auto"/>
+            </w:tcBorders>
+            <w:shd w:val="clear" w:color="auto" w:fill="auto"/>
+            <w:vAlign w:val="center"/>
+            <w:hideMark/>
+          </w:tcPr>
+          <w:p>
+            <w:pPr>
+              <w:spacing w:after="0" w:line="240" w:lineRule="auto"/>
+              <w:rPr>
+                <w:rFonts w:eastAsia="Times New Roman" w:cs="Arial"/>
+                <w:color w:val="000000"/>
+                <w:lang w:val="en-US"/>
+              </w:rPr>
+            </w:pPr>
+            <w:r>
+              <w:rPr>
+                <w:rFonts w:eastAsia="Times New Roman" w:cs="Arial"/>
+                <w:color w:val="000000"/>
+              </w:rPr>
+              <w:t>75 85 99</w:t>
+            </w:r>
+          </w:p>
+        </w:tc>
+      </w:tr>
+      <w:tr>
+        <w:trPr>
+          <w:trHeight w:val="434"/>
+        </w:trPr>
+        <w:tc>
+          <w:tcPr>
+            <w:tcW w:w="1583" w:type="dxa"/>
+            <w:tcBorders>
+              <w:top w:val="nil"/>
+              <w:left w:val="single" w:sz="8" w:space="0" w:color="auto"/>
+              <w:bottom w:val="single" w:sz="8" w:space="0" w:color="auto"/>
+              <w:right w:val="single" w:sz="8" w:space="0" w:color="auto"/>
+            </w:tcBorders>
+            <w:shd w:val="clear" w:color="000000" w:fill="000000"/>
+            <w:vAlign w:val="center"/>
+            <w:hideMark/>
+          </w:tcPr>
+          <w:p>
+            <w:pPr>
+              <w:spacing w:after="0" w:line="240" w:lineRule="auto"/>
+              <w:rPr>
+                <w:rFonts w:eastAsia="Times New Roman" w:cs="Arial"/>
+                <w:color w:val="2F5496"/>
+                <w:sz w:val="32"/>
+                <w:szCs w:val="32"/>
+                <w:lang w:val="en-US"/>
+              </w:rPr>
+            </w:pPr>
+            <w:r>
+              <w:rPr>
+                <w:rFonts w:eastAsia="Times New Roman" w:cs="Arial"/>
+                <w:color w:val="2F5496"/>
+                <w:sz w:val="32"/>
+                <w:szCs w:val="32"/>
+              </w:rPr>
+              <w:t> </w:t>
+            </w:r>
+          </w:p>
+        </w:tc>
+        <w:tc>
+          <w:tcPr>
+            <w:tcW w:w="2451" w:type="dxa"/>
+            <w:tcBorders>
+              <w:top w:val="nil"/>
+              <w:left w:val="nil"/>
+              <w:bottom w:val="single" w:sz="8" w:space="0" w:color="auto"/>
+              <w:right w:val="single" w:sz="8" w:space="0" w:color="auto"/>
+            </w:tcBorders>
+            <w:shd w:val="clear" w:color="auto" w:fill="auto"/>
+            <w:vAlign w:val="center"/>
+            <w:hideMark/>
+          </w:tcPr>
+          <w:p>
+            <w:pPr>
+              <w:spacing w:after="0" w:line="240" w:lineRule="auto"/>
+              <w:rPr>
+                <w:rFonts w:eastAsia="Times New Roman" w:cs="Arial"/>
+                <w:color w:val="000000"/>
+                <w:lang w:val="en-US"/>
+              </w:rPr>
+            </w:pPr>
+            <w:r>
+              <w:rPr>
+                <w:rFonts w:eastAsia="Times New Roman" w:cs="Arial"/>
+                <w:color w:val="000000"/>
+              </w:rPr>
+              <w:t>Black</w:t>
+            </w:r>
+          </w:p>
+        </w:tc>
+        <w:tc>
+          <w:tcPr>
+            <w:tcW w:w="2889" w:type="dxa"/>
+            <w:tcBorders>
+              <w:top w:val="nil"/>
+              <w:left w:val="nil"/>
+              <w:bottom w:val="single" w:sz="8" w:space="0" w:color="auto"/>
+              <w:right w:val="single" w:sz="8" w:space="0" w:color="auto"/>
+            </w:tcBorders>
+            <w:shd w:val="clear" w:color="auto" w:fill="auto"/>
+            <w:vAlign w:val="center"/>
+            <w:hideMark/>
+          </w:tcPr>
+          <w:p>
+            <w:pPr>
+              <w:spacing w:after="0" w:line="240" w:lineRule="auto"/>
+              <w:rPr>
+                <w:rFonts w:eastAsia="Times New Roman" w:cs="Arial"/>
+                <w:color w:val="000000"/>
+                <w:lang w:val="en-US"/>
+              </w:rPr>
+            </w:pPr>
+            <w:r>
+              <w:rPr>
+                <w:rFonts w:eastAsia="Times New Roman" w:cs="Arial"/>
+                <w:color w:val="000000"/>
+              </w:rPr>
+              <w:t>#000000</w:t>
+            </w:r>
+          </w:p>
+        </w:tc>
+        <w:tc>
+          <w:tcPr>
+            <w:tcW w:w="2011" w:type="dxa"/>
+            <w:tcBorders>
+              <w:top w:val="nil"/>
+              <w:left w:val="nil"/>
+              <w:bottom w:val="single" w:sz="8" w:space="0" w:color="auto"/>
+              <w:right w:val="single" w:sz="8" w:space="0" w:color="auto"/>
+            </w:tcBorders>
+            <w:shd w:val="clear" w:color="auto" w:fill="auto"/>
+            <w:vAlign w:val="center"/>
+            <w:hideMark/>
+          </w:tcPr>
+          <w:p>
+            <w:pPr>
+              <w:spacing w:after="0" w:line="240" w:lineRule="auto"/>
+              <w:rPr>
+                <w:rFonts w:eastAsia="Times New Roman" w:cs="Arial"/>
+                <w:color w:val="000000"/>
+                <w:lang w:val="en-US"/>
+              </w:rPr>
+            </w:pPr>
+            <w:r>
+              <w:rPr>
+                <w:rFonts w:eastAsia="Times New Roman" w:cs="Arial"/>
+                <w:color w:val="000000"/>
+              </w:rPr>
+              <w:t>0 0 0</w:t>
+            </w:r>
+          </w:p>
+        </w:tc>
+      </w:tr>
+    </w:tbl>
+    <w:p>
+      <w:pPr>
+        <w:rPr>
+          <w:rStyle w:val="markedcontent"/>
+          <w:rFonts w:eastAsiaTheme="majorEastAsia" w:cs="Arial"/>
+          <w:color w:val="2F5496" w:themeColor="accent1" w:themeShade="BF"/>
+          <w:sz w:val="32"/>
+          <w:szCs w:val="32"/>
+        </w:rPr>
+      </w:pPr>
+    </w:p>
+    <w:p>
+      <w:pPr>
+        <w:rPr>
+          <w:rStyle w:val="markedcontent"/>
+          <w:rFonts w:eastAsiaTheme="majorEastAsia" w:cs="Arial"/>
+          <w:color w:val="2F5496" w:themeColor="accent1" w:themeShade="BF"/>
+          <w:sz w:val="32"/>
+          <w:szCs w:val="32"/>
+        </w:rPr>
+      </w:pPr>
+      <w:proofErr w:type="spellStart"/>
+      <w:r>
+        <w:rPr>
+          <w:rStyle w:val="markedcontent"/>
+          <w:rFonts w:eastAsiaTheme="majorEastAsia" w:cs="Arial"/>
+          <w:color w:val="2F5496" w:themeColor="accent1" w:themeShade="BF"/>
+          <w:sz w:val="32"/>
+          <w:szCs w:val="32"/>
+        </w:rPr>
+        <w:t>Typographie</w:t>
+      </w:r>
+      <w:proofErr w:type="spellEnd"/>
+    </w:p>
+    <w:tbl>
+      <w:tblPr>
+        <w:tblStyle w:val="TableGrid"/>
+        <w:tblW w:w="0" w:type="auto"/>
+        <w:tblLook w:val="04A0" w:firstRow="1" w:lastRow="0" w:firstColumn="1" w:lastColumn="0" w:noHBand="0" w:noVBand="1"/>
+      </w:tblPr>
+      <w:tblGrid>
+        <w:gridCol w:w="2310"/>
+        <w:gridCol w:w="2310"/>
+        <w:gridCol w:w="2311"/>
+        <w:gridCol w:w="2311"/>
+      </w:tblGrid>
+      <w:tr>
+        <w:tc>
+          <w:tcPr>
+            <w:tcW w:w="2310" w:type="dxa"/>
+          </w:tcPr>
+          <w:p>
+            <w:pPr>
+              <w:rPr>
+                <w:rStyle w:val="markedcontent"/>
+                <w:rFonts w:eastAsiaTheme="majorEastAsia" w:cs="Arial"/>
+                <w:color w:val="2F5496" w:themeColor="accent1" w:themeShade="BF"/>
+                <w:sz w:val="32"/>
+                <w:szCs w:val="32"/>
+              </w:rPr>
+            </w:pPr>
+            <w:r>
+              <w:rPr>
+                <w:rStyle w:val="markedcontent"/>
+                <w:rFonts w:eastAsiaTheme="majorEastAsia" w:cs="Arial"/>
+                <w:color w:val="2F5496" w:themeColor="accent1" w:themeShade="BF"/>
+                <w:sz w:val="32"/>
+                <w:szCs w:val="32"/>
+              </w:rPr>
+              <w:t>Still</w:t>
+            </w:r>
+          </w:p>
+        </w:tc>
+        <w:tc>
+          <w:tcPr>
+            <w:tcW w:w="2310" w:type="dxa"/>
+          </w:tcPr>
+          <w:p>
+            <w:pPr>
+              <w:rPr>
+                <w:rStyle w:val="markedcontent"/>
+                <w:rFonts w:eastAsiaTheme="majorEastAsia" w:cs="Arial"/>
+                <w:color w:val="2F5496" w:themeColor="accent1" w:themeShade="BF"/>
+                <w:sz w:val="32"/>
+                <w:szCs w:val="32"/>
+              </w:rPr>
+            </w:pPr>
+            <w:proofErr w:type="spellStart"/>
+            <w:r>
+              <w:rPr>
+                <w:rStyle w:val="markedcontent"/>
+                <w:rFonts w:eastAsiaTheme="majorEastAsia" w:cs="Arial"/>
+                <w:color w:val="2F5496" w:themeColor="accent1" w:themeShade="BF"/>
+                <w:sz w:val="32"/>
+                <w:szCs w:val="32"/>
+              </w:rPr>
+              <w:t>Farbe</w:t>
+            </w:r>
+            <w:proofErr w:type="spellEnd"/>
+          </w:p>
+        </w:tc>
+        <w:tc>
+          <w:tcPr>
+            <w:tcW w:w="2311" w:type="dxa"/>
+          </w:tcPr>
+          <w:p>
+            <w:pPr>
+              <w:rPr>
+                <w:rStyle w:val="markedcontent"/>
+                <w:rFonts w:eastAsiaTheme="majorEastAsia" w:cs="Arial"/>
+                <w:color w:val="2F5496" w:themeColor="accent1" w:themeShade="BF"/>
+                <w:sz w:val="32"/>
+                <w:szCs w:val="32"/>
+              </w:rPr>
+            </w:pPr>
+            <w:proofErr w:type="spellStart"/>
+            <w:r>
+              <w:rPr>
+                <w:rStyle w:val="markedcontent"/>
+                <w:rFonts w:eastAsiaTheme="majorEastAsia" w:cs="Arial"/>
+                <w:color w:val="2F5496" w:themeColor="accent1" w:themeShade="BF"/>
+                <w:sz w:val="32"/>
+                <w:szCs w:val="32"/>
+              </w:rPr>
+              <w:t>Schriftart</w:t>
+            </w:r>
+            <w:proofErr w:type="spellEnd"/>
+          </w:p>
+        </w:tc>
+        <w:tc>
+          <w:tcPr>
+            <w:tcW w:w="2311" w:type="dxa"/>
+          </w:tcPr>
+          <w:p>
+            <w:pPr>
+              <w:rPr>
+                <w:rStyle w:val="markedcontent"/>
+                <w:rFonts w:eastAsiaTheme="majorEastAsia" w:cs="Arial"/>
+                <w:color w:val="2F5496" w:themeColor="accent1" w:themeShade="BF"/>
+                <w:sz w:val="32"/>
+                <w:szCs w:val="32"/>
+              </w:rPr>
+            </w:pPr>
+            <w:proofErr w:type="spellStart"/>
+            <w:r>
+              <w:rPr>
+                <w:rStyle w:val="markedcontent"/>
+                <w:rFonts w:eastAsiaTheme="majorEastAsia" w:cs="Arial"/>
+                <w:color w:val="2F5496" w:themeColor="accent1" w:themeShade="BF"/>
+                <w:sz w:val="32"/>
+                <w:szCs w:val="32"/>
+              </w:rPr>
+              <w:t>Grösse</w:t>
+            </w:r>
+            <w:proofErr w:type="spellEnd"/>
+          </w:p>
+        </w:tc>
+      </w:tr>
+      <w:tr>
+        <w:tc>
+          <w:tcPr>
+            <w:tcW w:w="2310" w:type="dxa"/>
+          </w:tcPr>
+          <w:p>
+            <w:pPr>
+              <w:rPr>
+                <w:rStyle w:val="markedcontent"/>
+                <w:rFonts w:eastAsiaTheme="majorEastAsia" w:cs="Arial"/>
+                <w:color w:val="2F5496" w:themeColor="accent1" w:themeShade="BF"/>
+                <w:sz w:val="32"/>
+                <w:szCs w:val="32"/>
+              </w:rPr>
+            </w:pPr>
+            <w:r>
+              <w:rPr>
+                <w:rStyle w:val="markedcontent"/>
+                <w:rFonts w:eastAsiaTheme="majorEastAsia" w:cs="Arial"/>
+                <w:color w:val="2F5496" w:themeColor="accent1" w:themeShade="BF"/>
+                <w:sz w:val="32"/>
+                <w:szCs w:val="32"/>
+              </w:rPr>
+              <w:t>H1</w:t>
+            </w:r>
+          </w:p>
+        </w:tc>
+        <w:tc>
+          <w:tcPr>
+            <w:tcW w:w="2310" w:type="dxa"/>
+          </w:tcPr>
+          <w:p>
+            <w:pPr>
+              <w:rPr>
+                <w:rStyle w:val="markedcontent"/>
+                <w:rFonts w:eastAsiaTheme="majorEastAsia" w:cs="Arial"/>
+                <w:color w:val="2F5496" w:themeColor="accent1" w:themeShade="BF"/>
+                <w:sz w:val="32"/>
+                <w:szCs w:val="32"/>
+              </w:rPr>
+            </w:pPr>
+          </w:p>
+        </w:tc>
+        <w:tc>
+          <w:tcPr>
+            <w:tcW w:w="2311" w:type="dxa"/>
+          </w:tcPr>
+          <w:p>
+            <w:pPr>
+              <w:rPr>
+                <w:rStyle w:val="markedcontent"/>
+                <w:rFonts w:eastAsiaTheme="majorEastAsia" w:cs="Arial"/>
+                <w:color w:val="2F5496" w:themeColor="accent1" w:themeShade="BF"/>
+                <w:sz w:val="32"/>
+                <w:szCs w:val="32"/>
+              </w:rPr>
+            </w:pPr>
+          </w:p>
+        </w:tc>
+        <w:tc>
+          <w:tcPr>
+            <w:tcW w:w="2311" w:type="dxa"/>
+          </w:tcPr>
+          <w:p>
+            <w:pPr>
+              <w:rPr>
+                <w:rStyle w:val="markedcontent"/>
+                <w:rFonts w:eastAsiaTheme="majorEastAsia" w:cs="Arial"/>
+                <w:color w:val="2F5496" w:themeColor="accent1" w:themeShade="BF"/>
+                <w:sz w:val="32"/>
+                <w:szCs w:val="32"/>
+              </w:rPr>
+            </w:pPr>
+          </w:p>
+        </w:tc>
+      </w:tr>
+      <w:tr>
+        <w:tc>
+          <w:tcPr>
+            <w:tcW w:w="2310" w:type="dxa"/>
+          </w:tcPr>
+          <w:p>
+            <w:pPr>
+              <w:rPr>
+                <w:rStyle w:val="markedcontent"/>
+                <w:rFonts w:eastAsiaTheme="majorEastAsia" w:cs="Arial"/>
+                <w:color w:val="2F5496" w:themeColor="accent1" w:themeShade="BF"/>
+                <w:sz w:val="32"/>
+                <w:szCs w:val="32"/>
+              </w:rPr>
+            </w:pPr>
+            <w:r>
+              <w:rPr>
+                <w:rStyle w:val="markedcontent"/>
+                <w:rFonts w:eastAsiaTheme="majorEastAsia" w:cs="Arial"/>
+                <w:color w:val="2F5496" w:themeColor="accent1" w:themeShade="BF"/>
+                <w:sz w:val="32"/>
+                <w:szCs w:val="32"/>
+              </w:rPr>
+              <w:t>H2</w:t>
+            </w:r>
+          </w:p>
+        </w:tc>
+        <w:tc>
+          <w:tcPr>
+            <w:tcW w:w="2310" w:type="dxa"/>
+          </w:tcPr>
+          <w:p>
+            <w:pPr>
+              <w:rPr>
+                <w:rStyle w:val="markedcontent"/>
+                <w:rFonts w:eastAsiaTheme="majorEastAsia" w:cs="Arial"/>
+                <w:color w:val="2F5496" w:themeColor="accent1" w:themeShade="BF"/>
+                <w:sz w:val="32"/>
+                <w:szCs w:val="32"/>
+              </w:rPr>
+            </w:pPr>
+          </w:p>
+        </w:tc>
+        <w:tc>
+          <w:tcPr>
+            <w:tcW w:w="2311" w:type="dxa"/>
+          </w:tcPr>
+          <w:p>
+            <w:pPr>
+              <w:rPr>
+                <w:rStyle w:val="markedcontent"/>
+                <w:rFonts w:eastAsiaTheme="majorEastAsia" w:cs="Arial"/>
+                <w:color w:val="2F5496" w:themeColor="accent1" w:themeShade="BF"/>
+                <w:sz w:val="32"/>
+                <w:szCs w:val="32"/>
+              </w:rPr>
+            </w:pPr>
+          </w:p>
+        </w:tc>
+        <w:tc>
+          <w:tcPr>
+            <w:tcW w:w="2311" w:type="dxa"/>
+          </w:tcPr>
+          <w:p>
+            <w:pPr>
+              <w:rPr>
+                <w:rStyle w:val="markedcontent"/>
+                <w:rFonts w:eastAsiaTheme="majorEastAsia" w:cs="Arial"/>
+                <w:color w:val="2F5496" w:themeColor="accent1" w:themeShade="BF"/>
+                <w:sz w:val="32"/>
+                <w:szCs w:val="32"/>
+              </w:rPr>
+            </w:pPr>
+          </w:p>
+        </w:tc>
+      </w:tr>
+      <w:tr>
+        <w:tc>
+          <w:tcPr>
+            <w:tcW w:w="2310" w:type="dxa"/>
+          </w:tcPr>
+          <w:p>
+            <w:pPr>
+              <w:rPr>
+                <w:rStyle w:val="markedcontent"/>
+                <w:rFonts w:eastAsiaTheme="majorEastAsia" w:cs="Arial"/>
+                <w:color w:val="2F5496" w:themeColor="accent1" w:themeShade="BF"/>
+                <w:sz w:val="32"/>
+                <w:szCs w:val="32"/>
+              </w:rPr>
+            </w:pPr>
+            <w:r>
+              <w:rPr>
+                <w:rStyle w:val="markedcontent"/>
+                <w:rFonts w:eastAsiaTheme="majorEastAsia" w:cs="Arial"/>
+                <w:color w:val="2F5496" w:themeColor="accent1" w:themeShade="BF"/>
+                <w:sz w:val="32"/>
+                <w:szCs w:val="32"/>
+              </w:rPr>
+              <w:t>H3</w:t>
+            </w:r>
+          </w:p>
+        </w:tc>
+        <w:tc>
+          <w:tcPr>
+            <w:tcW w:w="2310" w:type="dxa"/>
+          </w:tcPr>
+          <w:p>
+            <w:pPr>
+              <w:rPr>
+                <w:rStyle w:val="markedcontent"/>
+                <w:rFonts w:eastAsiaTheme="majorEastAsia" w:cs="Arial"/>
+                <w:color w:val="2F5496" w:themeColor="accent1" w:themeShade="BF"/>
+                <w:sz w:val="32"/>
+                <w:szCs w:val="32"/>
+              </w:rPr>
+            </w:pPr>
+          </w:p>
+        </w:tc>
+        <w:tc>
+          <w:tcPr>
+            <w:tcW w:w="2311" w:type="dxa"/>
+          </w:tcPr>
+          <w:p>
+            <w:pPr>
+              <w:rPr>
+                <w:rStyle w:val="markedcontent"/>
+                <w:rFonts w:eastAsiaTheme="majorEastAsia" w:cs="Arial"/>
+                <w:color w:val="2F5496" w:themeColor="accent1" w:themeShade="BF"/>
+                <w:sz w:val="32"/>
+                <w:szCs w:val="32"/>
+              </w:rPr>
+            </w:pPr>
+          </w:p>
+        </w:tc>
+        <w:tc>
+          <w:tcPr>
+            <w:tcW w:w="2311" w:type="dxa"/>
+          </w:tcPr>
+          <w:p>
+            <w:pPr>
+              <w:rPr>
+                <w:rStyle w:val="markedcontent"/>
+                <w:rFonts w:eastAsiaTheme="majorEastAsia" w:cs="Arial"/>
+                <w:color w:val="2F5496" w:themeColor="accent1" w:themeShade="BF"/>
+                <w:sz w:val="32"/>
+                <w:szCs w:val="32"/>
+              </w:rPr>
+            </w:pPr>
+          </w:p>
+        </w:tc>
+      </w:tr>
+      <w:tr>
+        <w:tc>
+          <w:tcPr>
+            <w:tcW w:w="2310" w:type="dxa"/>
+          </w:tcPr>
+          <w:p>
+            <w:pPr>
+              <w:rPr>
+                <w:rStyle w:val="markedcontent"/>
+                <w:rFonts w:eastAsiaTheme="majorEastAsia" w:cs="Arial"/>
+                <w:color w:val="2F5496" w:themeColor="accent1" w:themeShade="BF"/>
+                <w:sz w:val="32"/>
+                <w:szCs w:val="32"/>
+              </w:rPr>
+            </w:pPr>
+            <w:r>
+              <w:rPr>
+                <w:rStyle w:val="markedcontent"/>
+                <w:rFonts w:eastAsiaTheme="majorEastAsia" w:cs="Arial"/>
+                <w:color w:val="2F5496" w:themeColor="accent1" w:themeShade="BF"/>
+                <w:sz w:val="32"/>
+                <w:szCs w:val="32"/>
+              </w:rPr>
+              <w:t>H4</w:t>
+            </w:r>
+          </w:p>
+        </w:tc>
+        <w:tc>
+          <w:tcPr>
+            <w:tcW w:w="2310" w:type="dxa"/>
+          </w:tcPr>
+          <w:p>
+            <w:pPr>
+              <w:rPr>
+                <w:rStyle w:val="markedcontent"/>
+                <w:rFonts w:eastAsiaTheme="majorEastAsia" w:cs="Arial"/>
+                <w:color w:val="2F5496" w:themeColor="accent1" w:themeShade="BF"/>
+                <w:sz w:val="32"/>
+                <w:szCs w:val="32"/>
+              </w:rPr>
+            </w:pPr>
+          </w:p>
+        </w:tc>
+        <w:tc>
+          <w:tcPr>
+            <w:tcW w:w="2311" w:type="dxa"/>
+          </w:tcPr>
+          <w:p>
+            <w:pPr>
+              <w:rPr>
+                <w:rStyle w:val="markedcontent"/>
+                <w:rFonts w:eastAsiaTheme="majorEastAsia" w:cs="Arial"/>
+                <w:color w:val="2F5496" w:themeColor="accent1" w:themeShade="BF"/>
+                <w:sz w:val="32"/>
+                <w:szCs w:val="32"/>
+              </w:rPr>
+            </w:pPr>
+          </w:p>
+        </w:tc>
+        <w:tc>
+          <w:tcPr>
+            <w:tcW w:w="2311" w:type="dxa"/>
+          </w:tcPr>
+          <w:p>
+            <w:pPr>
+              <w:rPr>
+                <w:rStyle w:val="markedcontent"/>
+                <w:rFonts w:eastAsiaTheme="majorEastAsia" w:cs="Arial"/>
+                <w:color w:val="2F5496" w:themeColor="accent1" w:themeShade="BF"/>
+                <w:sz w:val="32"/>
+                <w:szCs w:val="32"/>
+              </w:rPr>
+            </w:pPr>
+          </w:p>
+        </w:tc>
+      </w:tr>
+      <w:tr>
+        <w:tc>
+          <w:tcPr>
+            <w:tcW w:w="2310" w:type="dxa"/>
+          </w:tcPr>
+          <w:p>
+            <w:pPr>
+              <w:rPr>
+                <w:rStyle w:val="markedcontent"/>
+                <w:rFonts w:eastAsiaTheme="majorEastAsia" w:cs="Arial"/>
+                <w:color w:val="2F5496" w:themeColor="accent1" w:themeShade="BF"/>
+                <w:sz w:val="32"/>
+                <w:szCs w:val="32"/>
+              </w:rPr>
+            </w:pPr>
+          </w:p>
+        </w:tc>
+        <w:tc>
+          <w:tcPr>
+            <w:tcW w:w="2310" w:type="dxa"/>
+          </w:tcPr>
+          <w:p>
+            <w:pPr>
+              <w:rPr>
+                <w:rStyle w:val="markedcontent"/>
+                <w:rFonts w:eastAsiaTheme="majorEastAsia" w:cs="Arial"/>
+                <w:color w:val="2F5496" w:themeColor="accent1" w:themeShade="BF"/>
+                <w:sz w:val="32"/>
+                <w:szCs w:val="32"/>
+              </w:rPr>
+            </w:pPr>
+          </w:p>
+        </w:tc>
+        <w:tc>
+          <w:tcPr>
+            <w:tcW w:w="2311" w:type="dxa"/>
+          </w:tcPr>
+          <w:p>
+            <w:pPr>
+              <w:rPr>
+                <w:rStyle w:val="markedcontent"/>
+                <w:rFonts w:eastAsiaTheme="majorEastAsia" w:cs="Arial"/>
+                <w:color w:val="2F5496" w:themeColor="accent1" w:themeShade="BF"/>
+                <w:sz w:val="32"/>
+                <w:szCs w:val="32"/>
+              </w:rPr>
+            </w:pPr>
+          </w:p>
+        </w:tc>
+        <w:tc>
+          <w:tcPr>
+            <w:tcW w:w="2311" w:type="dxa"/>
+          </w:tcPr>
+          <w:p>
+            <w:pPr>
+              <w:rPr>
+                <w:rStyle w:val="markedcontent"/>
+                <w:rFonts w:eastAsiaTheme="majorEastAsia" w:cs="Arial"/>
+                <w:color w:val="2F5496" w:themeColor="accent1" w:themeShade="BF"/>
+                <w:sz w:val="32"/>
+                <w:szCs w:val="32"/>
+              </w:rPr>
+            </w:pPr>
+          </w:p>
+        </w:tc>
+      </w:tr>
+    </w:tbl>
+    <w:p>
+      <w:pPr>
+        <w:rPr>
+          <w:rStyle w:val="markedcontent"/>
+          <w:rFonts w:eastAsiaTheme="majorEastAsia" w:cs="Arial"/>
+          <w:color w:val="2F5496" w:themeColor="accent1" w:themeShade="BF"/>
+          <w:sz w:val="32"/>
+          <w:szCs w:val="32"/>
+        </w:rPr>
+      </w:pPr>
+    </w:p>
     <w:sectPr>
-      <w:headerReference w:type="even" r:id="rId11"/>
-      <w:headerReference w:type="default" r:id="rId12"/>
-      <w:footerReference w:type="even" r:id="rId13"/>
-      <w:footerReference w:type="default" r:id="rId14"/>
-      <w:headerReference w:type="first" r:id="rId15"/>
-      <w:footerReference w:type="first" r:id="rId16"/>
+      <w:headerReference w:type="even" r:id="rId12"/>
+      <w:headerReference w:type="default" r:id="rId13"/>
+      <w:footerReference w:type="even" r:id="rId14"/>
+      <w:footerReference w:type="default" r:id="rId15"/>
+      <w:headerReference w:type="first" r:id="rId16"/>
+      <w:footerReference w:type="first" r:id="rId17"/>
       <w:pgSz w:w="11906" w:h="16838"/>
       <w:pgMar w:top="1440" w:right="1440" w:bottom="1440" w:left="1440" w:header="708" w:footer="708" w:gutter="0"/>
       <w:pgNumType w:start="0"/>
@@ -19297,6 +21359,17 @@
       <w:spacing w:after="0"/>
     </w:pPr>
   </w:style>
+  <w:style w:type="character" w:styleId="Strong">
+    <w:name w:val="Strong"/>
+    <w:basedOn w:val="DefaultParagraphFont"/>
+    <w:uiPriority w:val="22"/>
+    <w:qFormat/>
+    <w:rsid w:val="00731FE6"/>
+    <w:rPr>
+      <w:b/>
+      <w:bCs/>
+    </w:rPr>
+  </w:style>
 </w:styles>
 </file>
 

</xml_diff>